<commit_message>
put everything into the project
</commit_message>
<xml_diff>
--- a/project.docx
+++ b/project.docx
@@ -378,7 +378,21 @@
         <w:rPr>
           <w:rFonts w:eastAsia="宋体"/>
         </w:rPr>
-        <w:t>The source code in “.mlx” (MATLAB Interactive Script) format is attached. Or you can find the plain text code at the end of this report.</w:t>
+        <w:t xml:space="preserve">The source code in </w:t>
+      </w:r>
+      <w:proofErr w:type="gramStart"/>
+      <w:r>
+        <w:rPr>
+          <w:rFonts w:eastAsia="宋体"/>
+        </w:rPr>
+        <w:t>“.mlx</w:t>
+      </w:r>
+      <w:proofErr w:type="gramEnd"/>
+      <w:r>
+        <w:rPr>
+          <w:rFonts w:eastAsia="宋体"/>
+        </w:rPr>
+        <w:t>” (MATLAB Interactive Script) format is attached. Or you can find the plain text code at the end of this report.</w:t>
       </w:r>
     </w:p>
     <w:p>
@@ -3717,10 +3731,4685 @@
     </w:p>
     <w:p>
       <w:pPr>
+        <w:pStyle w:val="Text"/>
+      </w:pPr>
+      <w:r>
+        <w:t>% Read test images.</w:t>
+      </w:r>
+    </w:p>
+    <w:p>
+      <w:pPr>
+        <w:pStyle w:val="Code"/>
+      </w:pPr>
+      <w:r>
+        <w:rPr>
+          <w:noProof/>
+        </w:rPr>
+        <w:t>img_lenna=imread(</w:t>
+      </w:r>
+      <w:r>
+        <w:rPr>
+          <w:noProof/>
+          <w:color w:val="A709F5"/>
+        </w:rPr>
+        <w:t>"Lenna.jpg"</w:t>
+      </w:r>
+      <w:r>
+        <w:rPr>
+          <w:noProof/>
+        </w:rPr>
+        <w:t>);</w:t>
+      </w:r>
+    </w:p>
+    <w:p>
+      <w:pPr>
+        <w:pStyle w:val="Code"/>
+      </w:pPr>
+      <w:r>
+        <w:rPr>
+          <w:noProof/>
+        </w:rPr>
+        <w:t>img_lenna=im2gray(img_lenna);</w:t>
+      </w:r>
+    </w:p>
+    <w:p>
+      <w:pPr>
+        <w:pStyle w:val="Code"/>
+      </w:pPr>
+    </w:p>
+    <w:p>
+      <w:pPr>
+        <w:pStyle w:val="Code"/>
+      </w:pPr>
+      <w:r>
+        <w:rPr>
+          <w:noProof/>
+        </w:rPr>
+        <w:t>img_emu=imread(</w:t>
+      </w:r>
+      <w:r>
+        <w:rPr>
+          <w:noProof/>
+          <w:color w:val="A709F5"/>
+        </w:rPr>
+        <w:t>"emu.jpg"</w:t>
+      </w:r>
+      <w:r>
+        <w:rPr>
+          <w:noProof/>
+        </w:rPr>
+        <w:t>);</w:t>
+      </w:r>
+    </w:p>
+    <w:p>
+      <w:pPr>
+        <w:pStyle w:val="Code"/>
+      </w:pPr>
+      <w:r>
+        <w:rPr>
+          <w:noProof/>
+        </w:rPr>
+        <w:t>img_nene=imread(</w:t>
+      </w:r>
+      <w:r>
+        <w:rPr>
+          <w:noProof/>
+          <w:color w:val="A709F5"/>
+        </w:rPr>
+        <w:t>"nene.jpg"</w:t>
+      </w:r>
+      <w:r>
+        <w:rPr>
+          <w:noProof/>
+        </w:rPr>
+        <w:t>);</w:t>
+      </w:r>
+    </w:p>
+    <w:p>
+      <w:pPr>
+        <w:pStyle w:val="Code"/>
+      </w:pPr>
+      <w:r>
+        <w:rPr>
+          <w:noProof/>
+        </w:rPr>
+        <w:t>img_miku=imread(</w:t>
+      </w:r>
+      <w:r>
+        <w:rPr>
+          <w:noProof/>
+          <w:color w:val="A709F5"/>
+        </w:rPr>
+        <w:t>"miku.jpg"</w:t>
+      </w:r>
+      <w:r>
+        <w:rPr>
+          <w:noProof/>
+        </w:rPr>
+        <w:t>);</w:t>
+      </w:r>
+    </w:p>
+    <w:p>
+      <w:pPr>
+        <w:pStyle w:val="Code"/>
+      </w:pPr>
+      <w:r>
+        <w:rPr>
+          <w:noProof/>
+        </w:rPr>
+        <w:t>img_scene1=imread(</w:t>
+      </w:r>
+      <w:r>
+        <w:rPr>
+          <w:noProof/>
+          <w:color w:val="A709F5"/>
+        </w:rPr>
+        <w:t>'scene1.jpg'</w:t>
+      </w:r>
+      <w:r>
+        <w:rPr>
+          <w:noProof/>
+        </w:rPr>
+        <w:t>);</w:t>
+      </w:r>
+    </w:p>
+    <w:p>
+      <w:pPr>
+        <w:pStyle w:val="Code"/>
+      </w:pPr>
+      <w:r>
+        <w:rPr>
+          <w:noProof/>
+        </w:rPr>
+        <w:t>img_scene2=imread(</w:t>
+      </w:r>
+      <w:r>
+        <w:rPr>
+          <w:noProof/>
+          <w:color w:val="A709F5"/>
+        </w:rPr>
+        <w:t>'scene2.jpg'</w:t>
+      </w:r>
+      <w:r>
+        <w:rPr>
+          <w:noProof/>
+        </w:rPr>
+        <w:t>);</w:t>
+      </w:r>
+    </w:p>
+    <w:p>
+      <w:pPr>
+        <w:pStyle w:val="Code"/>
+      </w:pPr>
+      <w:r>
+        <w:rPr>
+          <w:noProof/>
+        </w:rPr>
+        <w:t>img_sky_green=imread(</w:t>
+      </w:r>
+      <w:r>
+        <w:rPr>
+          <w:noProof/>
+          <w:color w:val="A709F5"/>
+        </w:rPr>
+        <w:t>'sky_green.jpg'</w:t>
+      </w:r>
+      <w:r>
+        <w:rPr>
+          <w:noProof/>
+        </w:rPr>
+        <w:t>);</w:t>
+      </w:r>
+    </w:p>
+    <w:p>
+      <w:pPr>
+        <w:pStyle w:val="Code"/>
+      </w:pPr>
+      <w:r>
+        <w:rPr>
+          <w:noProof/>
+        </w:rPr>
+        <w:t>img_sky_red=imread(</w:t>
+      </w:r>
+      <w:r>
+        <w:rPr>
+          <w:noProof/>
+          <w:color w:val="A709F5"/>
+        </w:rPr>
+        <w:t>'sky_red.jpg'</w:t>
+      </w:r>
+      <w:r>
+        <w:rPr>
+          <w:noProof/>
+        </w:rPr>
+        <w:t>);</w:t>
+      </w:r>
+    </w:p>
+    <w:p>
+      <w:pPr>
+        <w:pStyle w:val="Code"/>
+      </w:pPr>
+    </w:p>
+    <w:p>
+      <w:pPr>
+        <w:pStyle w:val="Code"/>
+      </w:pPr>
+      <w:r>
+        <w:rPr>
+          <w:noProof/>
+        </w:rPr>
+        <w:t>img_usagi=imread(</w:t>
+      </w:r>
+      <w:r>
+        <w:rPr>
+          <w:noProof/>
+          <w:color w:val="A709F5"/>
+        </w:rPr>
+        <w:t>'phone_usagi.jpg'</w:t>
+      </w:r>
+      <w:r>
+        <w:rPr>
+          <w:noProof/>
+        </w:rPr>
+        <w:t>);</w:t>
+      </w:r>
+    </w:p>
+    <w:p>
+      <w:pPr>
+        <w:pStyle w:val="Code"/>
+      </w:pPr>
+      <w:r>
+        <w:rPr>
+          <w:noProof/>
+        </w:rPr>
+        <w:t>img_chii=imread(</w:t>
+      </w:r>
+      <w:r>
+        <w:rPr>
+          <w:noProof/>
+          <w:color w:val="A709F5"/>
+        </w:rPr>
+        <w:t>'phone_chii.jpg'</w:t>
+      </w:r>
+      <w:r>
+        <w:rPr>
+          <w:noProof/>
+        </w:rPr>
+        <w:t>);</w:t>
+      </w:r>
+    </w:p>
+    <w:p>
+      <w:pPr>
+        <w:pStyle w:val="Code"/>
+      </w:pPr>
+      <w:r>
+        <w:rPr>
+          <w:noProof/>
+        </w:rPr>
+        <w:t>img_8wari=imread(</w:t>
+      </w:r>
+      <w:r>
+        <w:rPr>
+          <w:noProof/>
+          <w:color w:val="A709F5"/>
+        </w:rPr>
+        <w:t>'phone_8wari.jpg'</w:t>
+      </w:r>
+      <w:r>
+        <w:rPr>
+          <w:noProof/>
+        </w:rPr>
+        <w:t>);</w:t>
+      </w:r>
+    </w:p>
+    <w:p>
+      <w:pPr>
+        <w:pStyle w:val="Code"/>
+      </w:pPr>
+      <w:r>
+        <w:rPr>
+          <w:noProof/>
+        </w:rPr>
+        <w:t>img_lying_usagi=imread(</w:t>
+      </w:r>
+      <w:r>
+        <w:rPr>
+          <w:noProof/>
+          <w:color w:val="A709F5"/>
+        </w:rPr>
+        <w:t>'lying_usagi.jpg'</w:t>
+      </w:r>
+      <w:r>
+        <w:rPr>
+          <w:noProof/>
+        </w:rPr>
+        <w:t>);</w:t>
+      </w:r>
+    </w:p>
+    <w:p>
+      <w:pPr>
+        <w:pStyle w:val="Code"/>
+      </w:pPr>
+      <w:r>
+        <w:rPr>
+          <w:noProof/>
+        </w:rPr>
+        <w:t>img_lying_chii=imread(</w:t>
+      </w:r>
+      <w:r>
+        <w:rPr>
+          <w:noProof/>
+          <w:color w:val="A709F5"/>
+        </w:rPr>
+        <w:t>'lying_chii.jpg'</w:t>
+      </w:r>
+      <w:r>
+        <w:rPr>
+          <w:noProof/>
+        </w:rPr>
+        <w:t>);</w:t>
+      </w:r>
+    </w:p>
+    <w:p>
+      <w:pPr>
+        <w:pStyle w:val="Code"/>
+      </w:pPr>
+      <w:r>
+        <w:rPr>
+          <w:noProof/>
+        </w:rPr>
+        <w:t>img_lying_chii=imresize(img_lying_chii,size(img_lying_usagi,1:2),</w:t>
+      </w:r>
+      <w:r>
+        <w:rPr>
+          <w:noProof/>
+          <w:color w:val="A709F5"/>
+        </w:rPr>
+        <w:t>'nearest'</w:t>
+      </w:r>
+      <w:r>
+        <w:rPr>
+          <w:noProof/>
+        </w:rPr>
+        <w:t>);</w:t>
+      </w:r>
+    </w:p>
+    <w:p>
+      <w:pPr>
+        <w:pStyle w:val="Code"/>
+      </w:pPr>
+    </w:p>
+    <w:p>
+      <w:pPr>
+        <w:pStyle w:val="Code"/>
+      </w:pPr>
+      <w:r>
+        <w:rPr>
+          <w:noProof/>
+        </w:rPr>
+        <w:t>img_woman_expression1=imread(</w:t>
+      </w:r>
+      <w:r>
+        <w:rPr>
+          <w:noProof/>
+          <w:color w:val="A709F5"/>
+        </w:rPr>
+        <w:t>'woman_expression1.jpg'</w:t>
+      </w:r>
+      <w:r>
+        <w:rPr>
+          <w:noProof/>
+        </w:rPr>
+        <w:t>);</w:t>
+      </w:r>
+    </w:p>
+    <w:p>
+      <w:pPr>
+        <w:pStyle w:val="Code"/>
+      </w:pPr>
+      <w:r>
+        <w:rPr>
+          <w:noProof/>
+        </w:rPr>
+        <w:t>img_woman_expression2=imread(</w:t>
+      </w:r>
+      <w:r>
+        <w:rPr>
+          <w:noProof/>
+          <w:color w:val="A709F5"/>
+        </w:rPr>
+        <w:t>'woman_expression2.jpg'</w:t>
+      </w:r>
+      <w:r>
+        <w:rPr>
+          <w:noProof/>
+        </w:rPr>
+        <w:t>);</w:t>
+      </w:r>
+    </w:p>
+    <w:p>
+      <w:pPr>
+        <w:pStyle w:val="Code"/>
+      </w:pPr>
+    </w:p>
+    <w:p>
+      <w:pPr>
+        <w:pStyle w:val="Code"/>
+      </w:pPr>
+      <w:r>
+        <w:rPr>
+          <w:noProof/>
+        </w:rPr>
+        <w:t>img_basketball=imread(</w:t>
+      </w:r>
+      <w:r>
+        <w:rPr>
+          <w:noProof/>
+          <w:color w:val="A709F5"/>
+        </w:rPr>
+        <w:t>'basketball.jpg'</w:t>
+      </w:r>
+      <w:r>
+        <w:rPr>
+          <w:noProof/>
+        </w:rPr>
+        <w:t>);</w:t>
+      </w:r>
+    </w:p>
+    <w:p>
+      <w:pPr>
+        <w:pStyle w:val="Code"/>
+      </w:pPr>
+      <w:r>
+        <w:rPr>
+          <w:noProof/>
+        </w:rPr>
+        <w:t>img_earth=imread(</w:t>
+      </w:r>
+      <w:r>
+        <w:rPr>
+          <w:noProof/>
+          <w:color w:val="A709F5"/>
+        </w:rPr>
+        <w:t>'earth.jpg'</w:t>
+      </w:r>
+      <w:r>
+        <w:rPr>
+          <w:noProof/>
+        </w:rPr>
+        <w:t>);</w:t>
+      </w:r>
+    </w:p>
+    <w:p>
+      <w:pPr>
+        <w:pStyle w:val="Code"/>
+      </w:pPr>
+      <w:r>
+        <w:rPr>
+          <w:noProof/>
+        </w:rPr>
+        <w:t>img_earth=imcrop(img_earth,[91 1 1038 1036]);</w:t>
+      </w:r>
+    </w:p>
+    <w:p>
+      <w:pPr>
+        <w:pStyle w:val="Code"/>
+      </w:pPr>
+      <w:r>
+        <w:rPr>
+          <w:noProof/>
+        </w:rPr>
+        <w:t>img_earth=imresize(img_earth,size(img_basketball,1:2),</w:t>
+      </w:r>
+      <w:r>
+        <w:rPr>
+          <w:noProof/>
+          <w:color w:val="A709F5"/>
+        </w:rPr>
+        <w:t>'nearest'</w:t>
+      </w:r>
+      <w:r>
+        <w:rPr>
+          <w:noProof/>
+        </w:rPr>
+        <w:t>);</w:t>
+      </w:r>
+    </w:p>
+    <w:p>
+      <w:pPr>
+        <w:pStyle w:val="Code"/>
+      </w:pPr>
+    </w:p>
+    <w:p>
+      <w:pPr>
+        <w:pStyle w:val="Code"/>
+      </w:pPr>
+      <w:r>
+        <w:rPr>
+          <w:noProof/>
+          <w:color w:val="008013"/>
+        </w:rPr>
+        <w:t>% figure, imshow(img_earth)</w:t>
+      </w:r>
+    </w:p>
+    <w:p>
+      <w:pPr>
+        <w:pStyle w:val="Text"/>
+      </w:pPr>
+      <w:r>
+        <w:t>% Inner function implementation.</w:t>
+      </w:r>
+    </w:p>
+    <w:p>
+      <w:pPr>
+        <w:pStyle w:val="Code"/>
+      </w:pPr>
+      <w:r>
+        <w:rPr>
+          <w:noProof/>
+          <w:color w:val="008013"/>
+        </w:rPr>
+        <w:t>% I1 = impyramid(img_lenna, 'reduce');</w:t>
+      </w:r>
+    </w:p>
+    <w:p>
+      <w:pPr>
+        <w:pStyle w:val="Code"/>
+      </w:pPr>
+      <w:r>
+        <w:rPr>
+          <w:noProof/>
+          <w:color w:val="008013"/>
+        </w:rPr>
+        <w:t>% I2 = impyramid(I1, 'reduce');</w:t>
+      </w:r>
+    </w:p>
+    <w:p>
+      <w:pPr>
+        <w:pStyle w:val="Code"/>
+      </w:pPr>
+      <w:r>
+        <w:rPr>
+          <w:noProof/>
+          <w:color w:val="008013"/>
+        </w:rPr>
+        <w:t>% I3 = impyramid(I2, 'reduce');</w:t>
+      </w:r>
+    </w:p>
+    <w:p>
+      <w:pPr>
+        <w:pStyle w:val="Code"/>
+      </w:pPr>
+      <w:r>
+        <w:rPr>
+          <w:noProof/>
+          <w:color w:val="008013"/>
+        </w:rPr>
+        <w:t>% figure, imshow(img_lenna)</w:t>
+      </w:r>
+    </w:p>
+    <w:p>
+      <w:pPr>
+        <w:pStyle w:val="Code"/>
+      </w:pPr>
+      <w:r>
+        <w:rPr>
+          <w:noProof/>
+          <w:color w:val="008013"/>
+        </w:rPr>
+        <w:t>% figure, imshow(I1)</w:t>
+      </w:r>
+    </w:p>
+    <w:p>
+      <w:pPr>
+        <w:pStyle w:val="Code"/>
+      </w:pPr>
+      <w:r>
+        <w:rPr>
+          <w:noProof/>
+          <w:color w:val="008013"/>
+        </w:rPr>
+        <w:t>% figure, imshow(I2)</w:t>
+      </w:r>
+    </w:p>
+    <w:p>
+      <w:pPr>
+        <w:pStyle w:val="Code"/>
+      </w:pPr>
+      <w:r>
+        <w:rPr>
+          <w:noProof/>
+          <w:color w:val="008013"/>
+        </w:rPr>
+        <w:t>% figure, imshow(I3)</w:t>
+      </w:r>
+    </w:p>
+    <w:p>
+      <w:pPr>
+        <w:pStyle w:val="Text"/>
+      </w:pPr>
+      <w:r>
+        <w:t>% Generate the image pyramid.</w:t>
+      </w:r>
+    </w:p>
+    <w:p>
+      <w:pPr>
+        <w:pStyle w:val="Code"/>
+      </w:pPr>
+      <w:r>
+        <w:rPr>
+          <w:noProof/>
+        </w:rPr>
+        <w:t>[g_pyramid,l_pyramid]=generate_pyramids(img_lenna);</w:t>
+      </w:r>
+    </w:p>
+    <w:p>
+      <w:pPr>
+        <w:pStyle w:val="Code"/>
+      </w:pPr>
+      <w:r>
+        <w:rPr>
+          <w:noProof/>
+        </w:rPr>
+        <w:t>display_image_pyramid(g_pyramid);</w:t>
+      </w:r>
+    </w:p>
+    <w:p>
+      <w:pPr>
+        <w:pStyle w:val="Code"/>
+      </w:pPr>
+      <w:r>
+        <w:rPr>
+          <w:noProof/>
+        </w:rPr>
+        <w:t>display_image_pyramid(l_pyramid);</w:t>
+      </w:r>
+    </w:p>
+    <w:p>
+      <w:pPr>
+        <w:pStyle w:val="Code"/>
+      </w:pPr>
+    </w:p>
+    <w:p>
+      <w:pPr>
+        <w:pStyle w:val="Code"/>
+      </w:pPr>
+      <w:r>
+        <w:rPr>
+          <w:noProof/>
+        </w:rPr>
+        <w:lastRenderedPageBreak/>
+        <w:t>[g_pyramid,l_pyramid]=generate_pyramids(img_emu);</w:t>
+      </w:r>
+    </w:p>
+    <w:p>
+      <w:pPr>
+        <w:pStyle w:val="Code"/>
+      </w:pPr>
+      <w:r>
+        <w:rPr>
+          <w:noProof/>
+        </w:rPr>
+        <w:t>display_image_pyramid(g_pyramid);</w:t>
+      </w:r>
+    </w:p>
+    <w:p>
+      <w:pPr>
+        <w:pStyle w:val="Code"/>
+      </w:pPr>
+      <w:r>
+        <w:rPr>
+          <w:noProof/>
+        </w:rPr>
+        <w:t>display_image_pyramid(l_pyramid);</w:t>
+      </w:r>
+    </w:p>
+    <w:p>
+      <w:pPr>
+        <w:pStyle w:val="Code"/>
+      </w:pPr>
+    </w:p>
+    <w:p>
+      <w:pPr>
+        <w:pStyle w:val="Code"/>
+      </w:pPr>
+      <w:r>
+        <w:rPr>
+          <w:noProof/>
+        </w:rPr>
+        <w:t>[g_pyramid,l_pyramid]=generate_pyramids(img_earth);</w:t>
+      </w:r>
+    </w:p>
+    <w:p>
+      <w:pPr>
+        <w:pStyle w:val="Code"/>
+      </w:pPr>
+      <w:r>
+        <w:rPr>
+          <w:noProof/>
+        </w:rPr>
+        <w:t>display_image_pyramid(g_pyramid);</w:t>
+      </w:r>
+    </w:p>
+    <w:p>
+      <w:pPr>
+        <w:pStyle w:val="Code"/>
+      </w:pPr>
+      <w:r>
+        <w:rPr>
+          <w:noProof/>
+        </w:rPr>
+        <w:t>display_image_pyramid(l_pyramid);</w:t>
+      </w:r>
+    </w:p>
+    <w:p>
+      <w:pPr>
+        <w:pStyle w:val="Text"/>
+      </w:pPr>
+      <w:r>
+        <w:t>% Hybrid images (</w:t>
+      </w:r>
+      <w:proofErr w:type="spellStart"/>
+      <w:r>
+        <w:t>lowfreq-highfreq</w:t>
+      </w:r>
+      <w:proofErr w:type="spellEnd"/>
+      <w:r>
+        <w:t>).</w:t>
+      </w:r>
+    </w:p>
+    <w:p>
+      <w:pPr>
+        <w:pStyle w:val="Code"/>
+      </w:pPr>
+      <w:r>
+        <w:rPr>
+          <w:noProof/>
+        </w:rPr>
+        <w:t>hybrid_miku_nene=hybrid_image(img_miku,flip(img_nene,2),4,</w:t>
+      </w:r>
+      <w:r>
+        <w:rPr>
+          <w:noProof/>
+          <w:color w:val="A709F5"/>
+        </w:rPr>
+        <w:t>'kernel_size'</w:t>
+      </w:r>
+      <w:r>
+        <w:rPr>
+          <w:noProof/>
+        </w:rPr>
+        <w:t>,11,</w:t>
+      </w:r>
+      <w:r>
+        <w:rPr>
+          <w:noProof/>
+          <w:color w:val="A709F5"/>
+        </w:rPr>
+        <w:t>'sigma'</w:t>
+      </w:r>
+      <w:r>
+        <w:rPr>
+          <w:noProof/>
+        </w:rPr>
+        <w:t>,5);</w:t>
+      </w:r>
+    </w:p>
+    <w:p>
+      <w:pPr>
+        <w:pStyle w:val="Code"/>
+      </w:pPr>
+      <w:r>
+        <w:rPr>
+          <w:noProof/>
+        </w:rPr>
+        <w:t>figure,imshow(hybrid_miku_nene);</w:t>
+      </w:r>
+    </w:p>
+    <w:p>
+      <w:pPr>
+        <w:pStyle w:val="Code"/>
+      </w:pPr>
+    </w:p>
+    <w:p>
+      <w:pPr>
+        <w:pStyle w:val="Code"/>
+      </w:pPr>
+      <w:r>
+        <w:rPr>
+          <w:noProof/>
+        </w:rPr>
+        <w:t>hybrid_basketball_earth=hybrid_image(img_basketball,img_earth,3,</w:t>
+      </w:r>
+      <w:r>
+        <w:rPr>
+          <w:noProof/>
+          <w:color w:val="A709F5"/>
+        </w:rPr>
+        <w:t>'kernel_size'</w:t>
+      </w:r>
+      <w:r>
+        <w:rPr>
+          <w:noProof/>
+        </w:rPr>
+        <w:t>,13,</w:t>
+      </w:r>
+      <w:r>
+        <w:rPr>
+          <w:noProof/>
+          <w:color w:val="A709F5"/>
+        </w:rPr>
+        <w:t>'sigma'</w:t>
+      </w:r>
+      <w:r>
+        <w:rPr>
+          <w:noProof/>
+        </w:rPr>
+        <w:t>,5);</w:t>
+      </w:r>
+    </w:p>
+    <w:p>
+      <w:pPr>
+        <w:pStyle w:val="Code"/>
+      </w:pPr>
+      <w:r>
+        <w:rPr>
+          <w:noProof/>
+        </w:rPr>
+        <w:t>figure,imshow(hybrid_basketball_earth);</w:t>
+      </w:r>
+    </w:p>
+    <w:p>
+      <w:pPr>
+        <w:pStyle w:val="Code"/>
+      </w:pPr>
+    </w:p>
+    <w:p>
+      <w:pPr>
+        <w:pStyle w:val="Code"/>
+      </w:pPr>
+    </w:p>
+    <w:p>
+      <w:pPr>
+        <w:pStyle w:val="Code"/>
+      </w:pPr>
+      <w:r>
+        <w:rPr>
+          <w:noProof/>
+        </w:rPr>
+        <w:t>hybrid_chii_8wari=hybrid_image(img_chii,img_8wari,3,</w:t>
+      </w:r>
+      <w:r>
+        <w:rPr>
+          <w:noProof/>
+          <w:color w:val="A709F5"/>
+        </w:rPr>
+        <w:t>'kernel_size'</w:t>
+      </w:r>
+      <w:r>
+        <w:rPr>
+          <w:noProof/>
+        </w:rPr>
+        <w:t>,7,</w:t>
+      </w:r>
+      <w:r>
+        <w:rPr>
+          <w:noProof/>
+          <w:color w:val="A709F5"/>
+        </w:rPr>
+        <w:t>'sigma'</w:t>
+      </w:r>
+      <w:r>
+        <w:rPr>
+          <w:noProof/>
+        </w:rPr>
+        <w:t>,3);</w:t>
+      </w:r>
+    </w:p>
+    <w:p>
+      <w:pPr>
+        <w:pStyle w:val="Code"/>
+      </w:pPr>
+      <w:r>
+        <w:rPr>
+          <w:noProof/>
+        </w:rPr>
+        <w:t>figure,imshow(hybrid_chii_8wari);</w:t>
+      </w:r>
+    </w:p>
+    <w:p>
+      <w:pPr>
+        <w:pStyle w:val="Code"/>
+      </w:pPr>
+    </w:p>
+    <w:p>
+      <w:pPr>
+        <w:pStyle w:val="Code"/>
+      </w:pPr>
+      <w:r>
+        <w:rPr>
+          <w:noProof/>
+        </w:rPr>
+        <w:t>hybrid_woman_emotions=hybrid_image(img_woman_expression2,img_woman_expression1,3,</w:t>
+      </w:r>
+      <w:r>
+        <w:rPr>
+          <w:noProof/>
+          <w:color w:val="A709F5"/>
+        </w:rPr>
+        <w:t>'kernel_size'</w:t>
+      </w:r>
+      <w:r>
+        <w:rPr>
+          <w:noProof/>
+        </w:rPr>
+        <w:t>,9,</w:t>
+      </w:r>
+      <w:r>
+        <w:rPr>
+          <w:noProof/>
+          <w:color w:val="A709F5"/>
+        </w:rPr>
+        <w:t>'sigma'</w:t>
+      </w:r>
+      <w:r>
+        <w:rPr>
+          <w:noProof/>
+        </w:rPr>
+        <w:t>,3);</w:t>
+      </w:r>
+    </w:p>
+    <w:p>
+      <w:pPr>
+        <w:pStyle w:val="Code"/>
+      </w:pPr>
+      <w:r>
+        <w:rPr>
+          <w:noProof/>
+        </w:rPr>
+        <w:t>figure,imshow(hybrid_woman_emotions);</w:t>
+      </w:r>
+    </w:p>
+    <w:p>
+      <w:pPr>
+        <w:pStyle w:val="Text"/>
+      </w:pPr>
+      <w:r>
+        <w:t>% Blend images (left-right).</w:t>
+      </w:r>
+    </w:p>
+    <w:p>
+      <w:pPr>
+        <w:pStyle w:val="Code"/>
+      </w:pPr>
+      <w:r>
+        <w:rPr>
+          <w:noProof/>
+        </w:rPr>
+        <w:t>blend_lyings=pyramid_blend_lr(img_lying_usagi,img_lying_chii,</w:t>
+      </w:r>
+      <w:r>
+        <w:rPr>
+          <w:noProof/>
+          <w:color w:val="A709F5"/>
+        </w:rPr>
+        <w:t>'kernel_size'</w:t>
+      </w:r>
+      <w:r>
+        <w:rPr>
+          <w:noProof/>
+        </w:rPr>
+        <w:t>,25,</w:t>
+      </w:r>
+      <w:r>
+        <w:rPr>
+          <w:noProof/>
+          <w:color w:val="A709F5"/>
+        </w:rPr>
+        <w:t>'sigma'</w:t>
+      </w:r>
+      <w:r>
+        <w:rPr>
+          <w:noProof/>
+        </w:rPr>
+        <w:t>,5,</w:t>
+      </w:r>
+      <w:r>
+        <w:rPr>
+          <w:noProof/>
+          <w:color w:val="A709F5"/>
+        </w:rPr>
+        <w:t>'window'</w:t>
+      </w:r>
+      <w:r>
+        <w:rPr>
+          <w:noProof/>
+        </w:rPr>
+        <w:t>,[0.45 0.55]);</w:t>
+      </w:r>
+    </w:p>
+    <w:p>
+      <w:pPr>
+        <w:pStyle w:val="Code"/>
+      </w:pPr>
+      <w:r>
+        <w:rPr>
+          <w:noProof/>
+        </w:rPr>
+        <w:t>figure,imshow(blend_lyings);</w:t>
+      </w:r>
+    </w:p>
+    <w:p>
+      <w:pPr>
+        <w:pStyle w:val="Text"/>
+      </w:pPr>
+      <w:r>
+        <w:t>% Blend images (mask).</w:t>
+      </w:r>
+    </w:p>
+    <w:p>
+      <w:pPr>
+        <w:pStyle w:val="Code"/>
+      </w:pPr>
+      <w:r>
+        <w:rPr>
+          <w:noProof/>
+        </w:rPr>
+        <w:t>mask1=zeros(size(img_scene1));</w:t>
+      </w:r>
+    </w:p>
+    <w:p>
+      <w:pPr>
+        <w:pStyle w:val="Code"/>
+      </w:pPr>
+      <w:r>
+        <w:rPr>
+          <w:noProof/>
+        </w:rPr>
+        <w:t>mask1(80:320,200:550,:)=1;</w:t>
+      </w:r>
+    </w:p>
+    <w:p>
+      <w:pPr>
+        <w:pStyle w:val="Code"/>
+      </w:pPr>
+      <w:r>
+        <w:rPr>
+          <w:noProof/>
+        </w:rPr>
+        <w:t>blendmask_sc1_sc2=pyramid_blend(img_scene1,img_scene2,mask1,</w:t>
+      </w:r>
+      <w:r>
+        <w:rPr>
+          <w:noProof/>
+          <w:color w:val="A709F5"/>
+        </w:rPr>
+        <w:t>'kernel_size'</w:t>
+      </w:r>
+      <w:r>
+        <w:rPr>
+          <w:noProof/>
+        </w:rPr>
+        <w:t>,25,</w:t>
+      </w:r>
+      <w:r>
+        <w:rPr>
+          <w:noProof/>
+          <w:color w:val="A709F5"/>
+        </w:rPr>
+        <w:t>'sigma'</w:t>
+      </w:r>
+      <w:r>
+        <w:rPr>
+          <w:noProof/>
+        </w:rPr>
+        <w:t>,5);</w:t>
+      </w:r>
+    </w:p>
+    <w:p>
+      <w:pPr>
+        <w:pStyle w:val="Code"/>
+      </w:pPr>
+      <w:r>
+        <w:rPr>
+          <w:noProof/>
+        </w:rPr>
+        <w:t>figure,imshow(blendmask_sc1_sc2);</w:t>
+      </w:r>
+    </w:p>
+    <w:p>
+      <w:pPr>
+        <w:pStyle w:val="Code"/>
+      </w:pPr>
+    </w:p>
+    <w:p>
+      <w:pPr>
+        <w:pStyle w:val="Text"/>
+      </w:pPr>
+      <w:r>
+        <w:t>% Implement the functions manually.</w:t>
+      </w:r>
+    </w:p>
+    <w:p>
+      <w:pPr>
+        <w:pStyle w:val="Code"/>
+      </w:pPr>
+      <w:r>
+        <w:rPr>
+          <w:noProof/>
+          <w:color w:val="0E00FF"/>
+        </w:rPr>
+        <w:t xml:space="preserve">function </w:t>
+      </w:r>
+      <w:r>
+        <w:rPr>
+          <w:noProof/>
+        </w:rPr>
+        <w:t>[g_pyramid,l_pyramid]=generate_pyramids(img,varargin)</w:t>
+      </w:r>
+    </w:p>
+    <w:p>
+      <w:pPr>
+        <w:pStyle w:val="Code"/>
+      </w:pPr>
+    </w:p>
+    <w:p>
+      <w:pPr>
+        <w:pStyle w:val="Code"/>
+      </w:pPr>
+      <w:r>
+        <w:rPr>
+          <w:noProof/>
+        </w:rPr>
+        <w:t xml:space="preserve">    ip=inputParser;</w:t>
+      </w:r>
+    </w:p>
+    <w:p>
+      <w:pPr>
+        <w:pStyle w:val="Code"/>
+      </w:pPr>
+      <w:r>
+        <w:rPr>
+          <w:noProof/>
+        </w:rPr>
+        <w:t xml:space="preserve">    addParameter(ip, </w:t>
+      </w:r>
+      <w:r>
+        <w:rPr>
+          <w:noProof/>
+          <w:color w:val="A709F5"/>
+        </w:rPr>
+        <w:t>'kernel_size'</w:t>
+      </w:r>
+      <w:r>
+        <w:rPr>
+          <w:noProof/>
+        </w:rPr>
+        <w:t>, 5);</w:t>
+      </w:r>
+    </w:p>
+    <w:p>
+      <w:pPr>
+        <w:pStyle w:val="Code"/>
+      </w:pPr>
+      <w:r>
+        <w:rPr>
+          <w:noProof/>
+        </w:rPr>
+        <w:t xml:space="preserve">    addParameter(ip, </w:t>
+      </w:r>
+      <w:r>
+        <w:rPr>
+          <w:noProof/>
+          <w:color w:val="A709F5"/>
+        </w:rPr>
+        <w:t>'sigma'</w:t>
+      </w:r>
+      <w:r>
+        <w:rPr>
+          <w:noProof/>
+        </w:rPr>
+        <w:t>, 2);</w:t>
+      </w:r>
+    </w:p>
+    <w:p>
+      <w:pPr>
+        <w:pStyle w:val="Code"/>
+      </w:pPr>
+      <w:r>
+        <w:rPr>
+          <w:noProof/>
+        </w:rPr>
+        <w:lastRenderedPageBreak/>
+        <w:t xml:space="preserve">    parse(ip,varargin{:});</w:t>
+      </w:r>
+    </w:p>
+    <w:p>
+      <w:pPr>
+        <w:pStyle w:val="Code"/>
+      </w:pPr>
+      <w:r>
+        <w:rPr>
+          <w:noProof/>
+        </w:rPr>
+        <w:t xml:space="preserve">    kernel_size=ip.Results.kernel_size;</w:t>
+      </w:r>
+    </w:p>
+    <w:p>
+      <w:pPr>
+        <w:pStyle w:val="Code"/>
+      </w:pPr>
+      <w:r>
+        <w:rPr>
+          <w:noProof/>
+        </w:rPr>
+        <w:t xml:space="preserve">    sigma=ip.Results.sigma;</w:t>
+      </w:r>
+    </w:p>
+    <w:p>
+      <w:pPr>
+        <w:pStyle w:val="Code"/>
+      </w:pPr>
+    </w:p>
+    <w:p>
+      <w:pPr>
+        <w:pStyle w:val="Code"/>
+      </w:pPr>
+      <w:r>
+        <w:rPr>
+          <w:noProof/>
+        </w:rPr>
+        <w:t xml:space="preserve">    </w:t>
+      </w:r>
+      <w:r>
+        <w:rPr>
+          <w:noProof/>
+          <w:color w:val="0E00FF"/>
+        </w:rPr>
+        <w:t xml:space="preserve">if </w:t>
+      </w:r>
+      <w:r>
+        <w:rPr>
+          <w:noProof/>
+        </w:rPr>
+        <w:t>class(img)==</w:t>
+      </w:r>
+      <w:r>
+        <w:rPr>
+          <w:noProof/>
+          <w:color w:val="A709F5"/>
+        </w:rPr>
+        <w:t>"uint8"</w:t>
+      </w:r>
+    </w:p>
+    <w:p>
+      <w:pPr>
+        <w:pStyle w:val="Code"/>
+      </w:pPr>
+      <w:r>
+        <w:rPr>
+          <w:noProof/>
+        </w:rPr>
+        <w:t xml:space="preserve">        img=double(img)/255.0;</w:t>
+      </w:r>
+    </w:p>
+    <w:p>
+      <w:pPr>
+        <w:pStyle w:val="Code"/>
+      </w:pPr>
+      <w:r>
+        <w:rPr>
+          <w:noProof/>
+        </w:rPr>
+        <w:t xml:space="preserve">    </w:t>
+      </w:r>
+      <w:r>
+        <w:rPr>
+          <w:noProof/>
+          <w:color w:val="0E00FF"/>
+        </w:rPr>
+        <w:t>end</w:t>
+      </w:r>
+    </w:p>
+    <w:p>
+      <w:pPr>
+        <w:pStyle w:val="Code"/>
+      </w:pPr>
+    </w:p>
+    <w:p>
+      <w:pPr>
+        <w:pStyle w:val="Code"/>
+      </w:pPr>
+      <w:r>
+        <w:rPr>
+          <w:noProof/>
+        </w:rPr>
+        <w:t xml:space="preserve">    [m,n,c]=size(img);</w:t>
+      </w:r>
+    </w:p>
+    <w:p>
+      <w:pPr>
+        <w:pStyle w:val="Code"/>
+      </w:pPr>
+      <w:r>
+        <w:rPr>
+          <w:noProof/>
+        </w:rPr>
+        <w:t xml:space="preserve">    max_n=ceil(log2(m)-3);</w:t>
+      </w:r>
+    </w:p>
+    <w:p>
+      <w:pPr>
+        <w:pStyle w:val="Code"/>
+      </w:pPr>
+      <w:r>
+        <w:rPr>
+          <w:noProof/>
+        </w:rPr>
+        <w:t xml:space="preserve">    g_pyramid={img};</w:t>
+      </w:r>
+    </w:p>
+    <w:p>
+      <w:pPr>
+        <w:pStyle w:val="Code"/>
+      </w:pPr>
+      <w:r>
+        <w:rPr>
+          <w:noProof/>
+        </w:rPr>
+        <w:t xml:space="preserve">    l_pyramid={};</w:t>
+      </w:r>
+    </w:p>
+    <w:p>
+      <w:pPr>
+        <w:pStyle w:val="Code"/>
+      </w:pPr>
+      <w:r>
+        <w:rPr>
+          <w:noProof/>
+        </w:rPr>
+        <w:t xml:space="preserve">    gaussian_kernel = fspecial(</w:t>
+      </w:r>
+      <w:r>
+        <w:rPr>
+          <w:noProof/>
+          <w:color w:val="A709F5"/>
+        </w:rPr>
+        <w:t>'gaussian'</w:t>
+      </w:r>
+      <w:r>
+        <w:rPr>
+          <w:noProof/>
+        </w:rPr>
+        <w:t>, [kernel_size kernel_size], sigma);</w:t>
+      </w:r>
+    </w:p>
+    <w:p>
+      <w:pPr>
+        <w:pStyle w:val="Code"/>
+      </w:pPr>
+      <w:r>
+        <w:rPr>
+          <w:noProof/>
+        </w:rPr>
+        <w:t xml:space="preserve">    </w:t>
+      </w:r>
+      <w:r>
+        <w:rPr>
+          <w:noProof/>
+          <w:color w:val="0E00FF"/>
+        </w:rPr>
+        <w:t xml:space="preserve">for </w:t>
+      </w:r>
+      <w:r>
+        <w:rPr>
+          <w:noProof/>
+        </w:rPr>
+        <w:t xml:space="preserve">i=1:max_n        </w:t>
+      </w:r>
+    </w:p>
+    <w:p>
+      <w:pPr>
+        <w:pStyle w:val="Code"/>
+      </w:pPr>
+      <w:r>
+        <w:rPr>
+          <w:noProof/>
+        </w:rPr>
+        <w:t xml:space="preserve">        img_blur=imfilter(img,gaussian_kernel,</w:t>
+      </w:r>
+      <w:r>
+        <w:rPr>
+          <w:noProof/>
+          <w:color w:val="A709F5"/>
+        </w:rPr>
+        <w:t>"replicate"</w:t>
+      </w:r>
+      <w:r>
+        <w:rPr>
+          <w:noProof/>
+        </w:rPr>
+        <w:t>,</w:t>
+      </w:r>
+      <w:r>
+        <w:rPr>
+          <w:noProof/>
+          <w:color w:val="A709F5"/>
+        </w:rPr>
+        <w:t>"same"</w:t>
+      </w:r>
+      <w:r>
+        <w:rPr>
+          <w:noProof/>
+        </w:rPr>
+        <w:t>,</w:t>
+      </w:r>
+      <w:r>
+        <w:rPr>
+          <w:noProof/>
+          <w:color w:val="A709F5"/>
+        </w:rPr>
+        <w:t>"conv"</w:t>
+      </w:r>
+      <w:r>
+        <w:rPr>
+          <w:noProof/>
+        </w:rPr>
+        <w:t>);</w:t>
+      </w:r>
+    </w:p>
+    <w:p>
+      <w:pPr>
+        <w:pStyle w:val="Code"/>
+      </w:pPr>
+      <w:r>
+        <w:rPr>
+          <w:noProof/>
+        </w:rPr>
+        <w:t xml:space="preserve">        </w:t>
+      </w:r>
+      <w:r>
+        <w:rPr>
+          <w:noProof/>
+          <w:color w:val="008013"/>
+        </w:rPr>
+        <w:t>% img_blur=imfilter(img,gaussian_kernel,"replicate");</w:t>
+      </w:r>
+    </w:p>
+    <w:p>
+      <w:pPr>
+        <w:pStyle w:val="Code"/>
+      </w:pPr>
+      <w:r>
+        <w:rPr>
+          <w:noProof/>
+        </w:rPr>
+        <w:t xml:space="preserve">        img_downsampled=imresize(img_blur,0.5,</w:t>
+      </w:r>
+      <w:r>
+        <w:rPr>
+          <w:noProof/>
+          <w:color w:val="A709F5"/>
+        </w:rPr>
+        <w:t>"nearest"</w:t>
+      </w:r>
+      <w:r>
+        <w:rPr>
+          <w:noProof/>
+        </w:rPr>
+        <w:t>);</w:t>
+      </w:r>
+    </w:p>
+    <w:p>
+      <w:pPr>
+        <w:pStyle w:val="Code"/>
+      </w:pPr>
+      <w:r>
+        <w:rPr>
+          <w:noProof/>
+        </w:rPr>
+        <w:t xml:space="preserve">        upsample_size=size(img);</w:t>
+      </w:r>
+    </w:p>
+    <w:p>
+      <w:pPr>
+        <w:pStyle w:val="Code"/>
+      </w:pPr>
+      <w:r>
+        <w:rPr>
+          <w:noProof/>
+        </w:rPr>
+        <w:t xml:space="preserve">        upsample_size=upsample_size(1:2);</w:t>
+      </w:r>
+    </w:p>
+    <w:p>
+      <w:pPr>
+        <w:pStyle w:val="Code"/>
+      </w:pPr>
+      <w:r>
+        <w:rPr>
+          <w:noProof/>
+        </w:rPr>
+        <w:t xml:space="preserve">        img_upsampled=imresize(img_downsampled,upsample_size,</w:t>
+      </w:r>
+      <w:r>
+        <w:rPr>
+          <w:noProof/>
+          <w:color w:val="A709F5"/>
+        </w:rPr>
+        <w:t>"nearest"</w:t>
+      </w:r>
+      <w:r>
+        <w:rPr>
+          <w:noProof/>
+        </w:rPr>
+        <w:t>);</w:t>
+      </w:r>
+    </w:p>
+    <w:p>
+      <w:pPr>
+        <w:pStyle w:val="Code"/>
+      </w:pPr>
+      <w:r>
+        <w:rPr>
+          <w:noProof/>
+        </w:rPr>
+        <w:t xml:space="preserve">        g_pyramid(i+1,:)={img_downsampled};</w:t>
+      </w:r>
+    </w:p>
+    <w:p>
+      <w:pPr>
+        <w:pStyle w:val="Code"/>
+      </w:pPr>
+      <w:r>
+        <w:rPr>
+          <w:noProof/>
+        </w:rPr>
+        <w:t xml:space="preserve">        l_pyramid(i,:)={img-img_upsampled};</w:t>
+      </w:r>
+    </w:p>
+    <w:p>
+      <w:pPr>
+        <w:pStyle w:val="Code"/>
+      </w:pPr>
+      <w:r>
+        <w:rPr>
+          <w:noProof/>
+        </w:rPr>
+        <w:t xml:space="preserve">        img=img_downsampled;</w:t>
+      </w:r>
+    </w:p>
+    <w:p>
+      <w:pPr>
+        <w:pStyle w:val="Code"/>
+      </w:pPr>
+      <w:r>
+        <w:rPr>
+          <w:noProof/>
+        </w:rPr>
+        <w:t xml:space="preserve">    </w:t>
+      </w:r>
+      <w:r>
+        <w:rPr>
+          <w:noProof/>
+          <w:color w:val="0E00FF"/>
+        </w:rPr>
+        <w:t>end</w:t>
+      </w:r>
+    </w:p>
+    <w:p>
+      <w:pPr>
+        <w:pStyle w:val="Code"/>
+      </w:pPr>
+      <w:r>
+        <w:rPr>
+          <w:noProof/>
+        </w:rPr>
+        <w:t xml:space="preserve">    </w:t>
+      </w:r>
+      <w:r>
+        <w:rPr>
+          <w:noProof/>
+          <w:color w:val="008013"/>
+        </w:rPr>
+        <w:t>% disp(max_n+1);</w:t>
+      </w:r>
+    </w:p>
+    <w:p>
+      <w:pPr>
+        <w:pStyle w:val="Code"/>
+      </w:pPr>
+      <w:r>
+        <w:rPr>
+          <w:noProof/>
+        </w:rPr>
+        <w:t xml:space="preserve">    l_pyramid(max_n+1,:)={img};</w:t>
+      </w:r>
+    </w:p>
+    <w:p>
+      <w:pPr>
+        <w:pStyle w:val="Code"/>
+      </w:pPr>
+      <w:r>
+        <w:rPr>
+          <w:noProof/>
+          <w:color w:val="0E00FF"/>
+        </w:rPr>
+        <w:t>end</w:t>
+      </w:r>
+    </w:p>
+    <w:p>
+      <w:pPr>
+        <w:pStyle w:val="Code"/>
+      </w:pPr>
+    </w:p>
+    <w:p>
+      <w:pPr>
+        <w:pStyle w:val="Code"/>
+      </w:pPr>
+    </w:p>
+    <w:p>
+      <w:pPr>
+        <w:pStyle w:val="Code"/>
+      </w:pPr>
+    </w:p>
+    <w:p>
+      <w:pPr>
+        <w:pStyle w:val="Code"/>
+      </w:pPr>
+      <w:r>
+        <w:rPr>
+          <w:noProof/>
+          <w:color w:val="0E00FF"/>
+        </w:rPr>
+        <w:t xml:space="preserve">function </w:t>
+      </w:r>
+      <w:r>
+        <w:rPr>
+          <w:noProof/>
+        </w:rPr>
+        <w:t>display_image_pyramid(imgs, varargin)</w:t>
+      </w:r>
+    </w:p>
+    <w:p>
+      <w:pPr>
+        <w:pStyle w:val="Code"/>
+      </w:pPr>
+    </w:p>
+    <w:p>
+      <w:pPr>
+        <w:pStyle w:val="Code"/>
+      </w:pPr>
+      <w:r>
+        <w:rPr>
+          <w:noProof/>
+        </w:rPr>
+        <w:t xml:space="preserve">    ip=inputParser;</w:t>
+      </w:r>
+    </w:p>
+    <w:p>
+      <w:pPr>
+        <w:pStyle w:val="Code"/>
+      </w:pPr>
+      <w:r>
+        <w:rPr>
+          <w:noProof/>
+        </w:rPr>
+        <w:t xml:space="preserve">    addParameter(ip, </w:t>
+      </w:r>
+      <w:r>
+        <w:rPr>
+          <w:noProof/>
+          <w:color w:val="A709F5"/>
+        </w:rPr>
+        <w:t>'margin'</w:t>
+      </w:r>
+      <w:r>
+        <w:rPr>
+          <w:noProof/>
+        </w:rPr>
+        <w:t>, 2);</w:t>
+      </w:r>
+    </w:p>
+    <w:p>
+      <w:pPr>
+        <w:pStyle w:val="Code"/>
+      </w:pPr>
+      <w:r>
+        <w:rPr>
+          <w:noProof/>
+        </w:rPr>
+        <w:t xml:space="preserve">    parse(ip,varargin{:});</w:t>
+      </w:r>
+    </w:p>
+    <w:p>
+      <w:pPr>
+        <w:pStyle w:val="Code"/>
+      </w:pPr>
+      <w:r>
+        <w:rPr>
+          <w:noProof/>
+        </w:rPr>
+        <w:t xml:space="preserve">    margin=ip.Results.margin;</w:t>
+      </w:r>
+    </w:p>
+    <w:p>
+      <w:pPr>
+        <w:pStyle w:val="Code"/>
+      </w:pPr>
+    </w:p>
+    <w:p>
+      <w:pPr>
+        <w:pStyle w:val="Code"/>
+      </w:pPr>
+      <w:r>
+        <w:rPr>
+          <w:noProof/>
+        </w:rPr>
+        <w:t xml:space="preserve">    N = size(imgs, 1);</w:t>
+      </w:r>
+    </w:p>
+    <w:p>
+      <w:pPr>
+        <w:pStyle w:val="Code"/>
+      </w:pPr>
+      <w:r>
+        <w:rPr>
+          <w:noProof/>
+        </w:rPr>
+        <w:t xml:space="preserve">    </w:t>
+      </w:r>
+    </w:p>
+    <w:p>
+      <w:pPr>
+        <w:pStyle w:val="Code"/>
+      </w:pPr>
+      <w:r>
+        <w:rPr>
+          <w:noProof/>
+        </w:rPr>
+        <w:t xml:space="preserve">    canvas = concatenate_image_pyramid(imgs, </w:t>
+      </w:r>
+      <w:r>
+        <w:rPr>
+          <w:noProof/>
+          <w:color w:val="A709F5"/>
+        </w:rPr>
+        <w:t>'margin'</w:t>
+      </w:r>
+      <w:r>
+        <w:rPr>
+          <w:noProof/>
+        </w:rPr>
+        <w:t>, margin);</w:t>
+      </w:r>
+    </w:p>
+    <w:p>
+      <w:pPr>
+        <w:pStyle w:val="Code"/>
+      </w:pPr>
+      <w:r>
+        <w:rPr>
+          <w:noProof/>
+        </w:rPr>
+        <w:t xml:space="preserve">    </w:t>
+      </w:r>
+      <w:r>
+        <w:rPr>
+          <w:noProof/>
+          <w:color w:val="008013"/>
+        </w:rPr>
+        <w:t>% figure, imshow(canvas);</w:t>
+      </w:r>
+    </w:p>
+    <w:p>
+      <w:pPr>
+        <w:pStyle w:val="Code"/>
+      </w:pPr>
+      <w:r>
+        <w:rPr>
+          <w:noProof/>
+        </w:rPr>
+        <w:t xml:space="preserve">    [ch,cw,~] = size(canvas);</w:t>
+      </w:r>
+    </w:p>
+    <w:p>
+      <w:pPr>
+        <w:pStyle w:val="Code"/>
+      </w:pPr>
+      <w:r>
+        <w:rPr>
+          <w:noProof/>
+        </w:rPr>
+        <w:t xml:space="preserve">    margin = margin / N / cw;</w:t>
+      </w:r>
+    </w:p>
+    <w:p>
+      <w:pPr>
+        <w:pStyle w:val="Code"/>
+      </w:pPr>
+      <w:r>
+        <w:rPr>
+          <w:noProof/>
+        </w:rPr>
+        <w:t xml:space="preserve">    pm = margin;</w:t>
+      </w:r>
+    </w:p>
+    <w:p>
+      <w:pPr>
+        <w:pStyle w:val="Code"/>
+      </w:pPr>
+      <w:r>
+        <w:rPr>
+          <w:noProof/>
+        </w:rPr>
+        <w:t xml:space="preserve">    figure;</w:t>
+      </w:r>
+    </w:p>
+    <w:p>
+      <w:pPr>
+        <w:pStyle w:val="Code"/>
+      </w:pPr>
+      <w:r>
+        <w:rPr>
+          <w:noProof/>
+        </w:rPr>
+        <w:t xml:space="preserve">    </w:t>
+      </w:r>
+      <w:r>
+        <w:rPr>
+          <w:noProof/>
+          <w:color w:val="0E00FF"/>
+        </w:rPr>
+        <w:t xml:space="preserve">for </w:t>
+      </w:r>
+      <w:r>
+        <w:rPr>
+          <w:noProof/>
+        </w:rPr>
+        <w:t>i = 1:N</w:t>
+      </w:r>
+    </w:p>
+    <w:p>
+      <w:pPr>
+        <w:pStyle w:val="Code"/>
+      </w:pPr>
+      <w:r>
+        <w:rPr>
+          <w:noProof/>
+        </w:rPr>
+        <w:lastRenderedPageBreak/>
+        <w:t xml:space="preserve">        </w:t>
+      </w:r>
+      <w:r>
+        <w:rPr>
+          <w:noProof/>
+          <w:color w:val="008013"/>
+        </w:rPr>
+        <w:t>% disp([pm 0.6 1/N 0.45])</w:t>
+      </w:r>
+    </w:p>
+    <w:p>
+      <w:pPr>
+        <w:pStyle w:val="Code"/>
+      </w:pPr>
+      <w:r>
+        <w:rPr>
+          <w:noProof/>
+        </w:rPr>
+        <w:t xml:space="preserve">        subplot(</w:t>
+      </w:r>
+      <w:r>
+        <w:rPr>
+          <w:noProof/>
+          <w:color w:val="A709F5"/>
+        </w:rPr>
+        <w:t>'Position'</w:t>
+      </w:r>
+      <w:r>
+        <w:rPr>
+          <w:noProof/>
+        </w:rPr>
+        <w:t>, [pm 0.8 1/N 0.2]);</w:t>
+      </w:r>
+    </w:p>
+    <w:p>
+      <w:pPr>
+        <w:pStyle w:val="Code"/>
+      </w:pPr>
+      <w:r>
+        <w:rPr>
+          <w:noProof/>
+        </w:rPr>
+        <w:t xml:space="preserve">        imshow(imgs{i},[]);</w:t>
+      </w:r>
+    </w:p>
+    <w:p>
+      <w:pPr>
+        <w:pStyle w:val="Code"/>
+      </w:pPr>
+      <w:r>
+        <w:rPr>
+          <w:noProof/>
+        </w:rPr>
+        <w:t xml:space="preserve">        text(0.5, -0.2, sprintf( </w:t>
+      </w:r>
+      <w:r>
+        <w:rPr>
+          <w:noProof/>
+          <w:color w:val="A709F5"/>
+        </w:rPr>
+        <w:t>'%dx%d'</w:t>
+      </w:r>
+      <w:r>
+        <w:rPr>
+          <w:noProof/>
+        </w:rPr>
+        <w:t xml:space="preserve">, size(imgs{i},[1 2]) ), </w:t>
+      </w:r>
+      <w:r>
+        <w:rPr>
+          <w:noProof/>
+          <w:color w:val="0E00FF"/>
+        </w:rPr>
+        <w:t>...</w:t>
+      </w:r>
+    </w:p>
+    <w:p>
+      <w:pPr>
+        <w:pStyle w:val="Code"/>
+      </w:pPr>
+      <w:r>
+        <w:rPr>
+          <w:noProof/>
+        </w:rPr>
+        <w:t xml:space="preserve">             </w:t>
+      </w:r>
+      <w:r>
+        <w:rPr>
+          <w:noProof/>
+          <w:color w:val="A709F5"/>
+        </w:rPr>
+        <w:t>'HorizontalAlignment'</w:t>
+      </w:r>
+      <w:r>
+        <w:rPr>
+          <w:noProof/>
+        </w:rPr>
+        <w:t xml:space="preserve">, </w:t>
+      </w:r>
+      <w:r>
+        <w:rPr>
+          <w:noProof/>
+          <w:color w:val="A709F5"/>
+        </w:rPr>
+        <w:t>'center'</w:t>
+      </w:r>
+      <w:r>
+        <w:rPr>
+          <w:noProof/>
+        </w:rPr>
+        <w:t xml:space="preserve">, </w:t>
+      </w:r>
+      <w:r>
+        <w:rPr>
+          <w:noProof/>
+          <w:color w:val="A709F5"/>
+        </w:rPr>
+        <w:t>'VerticalAlignment'</w:t>
+      </w:r>
+      <w:r>
+        <w:rPr>
+          <w:noProof/>
+        </w:rPr>
+        <w:t xml:space="preserve">, </w:t>
+      </w:r>
+      <w:r>
+        <w:rPr>
+          <w:noProof/>
+          <w:color w:val="A709F5"/>
+        </w:rPr>
+        <w:t>'bottom'</w:t>
+      </w:r>
+      <w:r>
+        <w:rPr>
+          <w:noProof/>
+        </w:rPr>
+        <w:t xml:space="preserve">, </w:t>
+      </w:r>
+      <w:r>
+        <w:rPr>
+          <w:noProof/>
+          <w:color w:val="0E00FF"/>
+        </w:rPr>
+        <w:t>...</w:t>
+      </w:r>
+    </w:p>
+    <w:p>
+      <w:pPr>
+        <w:pStyle w:val="Code"/>
+      </w:pPr>
+      <w:r>
+        <w:rPr>
+          <w:noProof/>
+        </w:rPr>
+        <w:t xml:space="preserve">             </w:t>
+      </w:r>
+      <w:r>
+        <w:rPr>
+          <w:noProof/>
+          <w:color w:val="A709F5"/>
+        </w:rPr>
+        <w:t>'FontSize'</w:t>
+      </w:r>
+      <w:r>
+        <w:rPr>
+          <w:noProof/>
+        </w:rPr>
+        <w:t xml:space="preserve">, 10, </w:t>
+      </w:r>
+      <w:r>
+        <w:rPr>
+          <w:noProof/>
+          <w:color w:val="A709F5"/>
+        </w:rPr>
+        <w:t>'Color'</w:t>
+      </w:r>
+      <w:r>
+        <w:rPr>
+          <w:noProof/>
+        </w:rPr>
+        <w:t xml:space="preserve">, </w:t>
+      </w:r>
+      <w:r>
+        <w:rPr>
+          <w:noProof/>
+          <w:color w:val="A709F5"/>
+        </w:rPr>
+        <w:t>'k'</w:t>
+      </w:r>
+      <w:r>
+        <w:rPr>
+          <w:noProof/>
+        </w:rPr>
+        <w:t xml:space="preserve">, </w:t>
+      </w:r>
+      <w:r>
+        <w:rPr>
+          <w:noProof/>
+          <w:color w:val="A709F5"/>
+        </w:rPr>
+        <w:t>'Units'</w:t>
+      </w:r>
+      <w:r>
+        <w:rPr>
+          <w:noProof/>
+        </w:rPr>
+        <w:t>,</w:t>
+      </w:r>
+      <w:r>
+        <w:rPr>
+          <w:noProof/>
+          <w:color w:val="A709F5"/>
+        </w:rPr>
+        <w:t>'normalized'</w:t>
+      </w:r>
+      <w:r>
+        <w:rPr>
+          <w:noProof/>
+        </w:rPr>
+        <w:t>);</w:t>
+      </w:r>
+    </w:p>
+    <w:p>
+      <w:pPr>
+        <w:pStyle w:val="Code"/>
+      </w:pPr>
+    </w:p>
+    <w:p>
+      <w:pPr>
+        <w:pStyle w:val="Code"/>
+      </w:pPr>
+      <w:r>
+        <w:rPr>
+          <w:noProof/>
+        </w:rPr>
+        <w:t xml:space="preserve">        pm = pm + 1/N + margin;</w:t>
+      </w:r>
+    </w:p>
+    <w:p>
+      <w:pPr>
+        <w:pStyle w:val="Code"/>
+      </w:pPr>
+      <w:r>
+        <w:rPr>
+          <w:noProof/>
+        </w:rPr>
+        <w:t xml:space="preserve">    </w:t>
+      </w:r>
+      <w:r>
+        <w:rPr>
+          <w:noProof/>
+          <w:color w:val="0E00FF"/>
+        </w:rPr>
+        <w:t>end</w:t>
+      </w:r>
+    </w:p>
+    <w:p>
+      <w:pPr>
+        <w:pStyle w:val="Code"/>
+      </w:pPr>
+      <w:r>
+        <w:rPr>
+          <w:noProof/>
+        </w:rPr>
+        <w:t xml:space="preserve">    </w:t>
+      </w:r>
+      <w:r>
+        <w:rPr>
+          <w:noProof/>
+          <w:color w:val="008013"/>
+        </w:rPr>
+        <w:t>% disp(margin)</w:t>
+      </w:r>
+    </w:p>
+    <w:p>
+      <w:pPr>
+        <w:pStyle w:val="Code"/>
+      </w:pPr>
+      <w:r>
+        <w:rPr>
+          <w:noProof/>
+        </w:rPr>
+        <w:t xml:space="preserve">    subplot(</w:t>
+      </w:r>
+      <w:r>
+        <w:rPr>
+          <w:noProof/>
+          <w:color w:val="A709F5"/>
+        </w:rPr>
+        <w:t>'Position'</w:t>
+      </w:r>
+      <w:r>
+        <w:rPr>
+          <w:noProof/>
+        </w:rPr>
+        <w:t>, [margin margin 1-margin 0.8-margin]);</w:t>
+      </w:r>
+    </w:p>
+    <w:p>
+      <w:pPr>
+        <w:pStyle w:val="Code"/>
+      </w:pPr>
+      <w:r>
+        <w:rPr>
+          <w:noProof/>
+        </w:rPr>
+        <w:t xml:space="preserve">    imshow(canvas,[]);</w:t>
+      </w:r>
+    </w:p>
+    <w:p>
+      <w:pPr>
+        <w:pStyle w:val="Code"/>
+      </w:pPr>
+      <w:r>
+        <w:rPr>
+          <w:noProof/>
+        </w:rPr>
+        <w:t xml:space="preserve">    set(gcf, </w:t>
+      </w:r>
+      <w:r>
+        <w:rPr>
+          <w:noProof/>
+          <w:color w:val="A709F5"/>
+        </w:rPr>
+        <w:t>'Position'</w:t>
+      </w:r>
+      <w:r>
+        <w:rPr>
+          <w:noProof/>
+        </w:rPr>
+        <w:t>, [100, 100, cw, ch*1.3]);</w:t>
+      </w:r>
+    </w:p>
+    <w:p>
+      <w:pPr>
+        <w:pStyle w:val="Code"/>
+      </w:pPr>
+    </w:p>
+    <w:p>
+      <w:pPr>
+        <w:pStyle w:val="Code"/>
+      </w:pPr>
+      <w:r>
+        <w:rPr>
+          <w:noProof/>
+          <w:color w:val="0E00FF"/>
+        </w:rPr>
+        <w:t>end</w:t>
+      </w:r>
+    </w:p>
+    <w:p>
+      <w:pPr>
+        <w:pStyle w:val="Code"/>
+      </w:pPr>
+    </w:p>
+    <w:p>
+      <w:pPr>
+        <w:pStyle w:val="Code"/>
+      </w:pPr>
+    </w:p>
+    <w:p>
+      <w:pPr>
+        <w:pStyle w:val="Code"/>
+      </w:pPr>
+    </w:p>
+    <w:p>
+      <w:pPr>
+        <w:pStyle w:val="Code"/>
+      </w:pPr>
+      <w:r>
+        <w:rPr>
+          <w:noProof/>
+          <w:color w:val="0E00FF"/>
+        </w:rPr>
+        <w:t xml:space="preserve">function </w:t>
+      </w:r>
+      <w:r>
+        <w:rPr>
+          <w:noProof/>
+        </w:rPr>
+        <w:t>canvas=concatenate_image_pyramid(imgs,varargin)</w:t>
+      </w:r>
+    </w:p>
+    <w:p>
+      <w:pPr>
+        <w:pStyle w:val="Code"/>
+      </w:pPr>
+    </w:p>
+    <w:p>
+      <w:pPr>
+        <w:pStyle w:val="Code"/>
+      </w:pPr>
+      <w:r>
+        <w:rPr>
+          <w:noProof/>
+        </w:rPr>
+        <w:t xml:space="preserve">    ip=inputParser;</w:t>
+      </w:r>
+    </w:p>
+    <w:p>
+      <w:pPr>
+        <w:pStyle w:val="Code"/>
+      </w:pPr>
+      <w:r>
+        <w:rPr>
+          <w:noProof/>
+        </w:rPr>
+        <w:t xml:space="preserve">    addParameter(ip, </w:t>
+      </w:r>
+      <w:r>
+        <w:rPr>
+          <w:noProof/>
+          <w:color w:val="A709F5"/>
+        </w:rPr>
+        <w:t>'margin'</w:t>
+      </w:r>
+      <w:r>
+        <w:rPr>
+          <w:noProof/>
+        </w:rPr>
+        <w:t>, 2);</w:t>
+      </w:r>
+    </w:p>
+    <w:p>
+      <w:pPr>
+        <w:pStyle w:val="Code"/>
+      </w:pPr>
+      <w:r>
+        <w:rPr>
+          <w:noProof/>
+        </w:rPr>
+        <w:t xml:space="preserve">    parse(ip,varargin{:});</w:t>
+      </w:r>
+    </w:p>
+    <w:p>
+      <w:pPr>
+        <w:pStyle w:val="Code"/>
+      </w:pPr>
+      <w:r>
+        <w:rPr>
+          <w:noProof/>
+        </w:rPr>
+        <w:t xml:space="preserve">    margin=ip.Results.margin;</w:t>
+      </w:r>
+    </w:p>
+    <w:p>
+      <w:pPr>
+        <w:pStyle w:val="Code"/>
+      </w:pPr>
+    </w:p>
+    <w:p>
+      <w:pPr>
+        <w:pStyle w:val="Code"/>
+      </w:pPr>
+      <w:r>
+        <w:rPr>
+          <w:noProof/>
+        </w:rPr>
+        <w:t xml:space="preserve">    [m,n,c]=size(imgs{1});</w:t>
+      </w:r>
+    </w:p>
+    <w:p>
+      <w:pPr>
+        <w:pStyle w:val="Code"/>
+      </w:pPr>
+      <w:r>
+        <w:rPr>
+          <w:noProof/>
+        </w:rPr>
+        <w:t xml:space="preserve">    canvas=zeros([m ceil(n*1.5+margin) c]);</w:t>
+      </w:r>
+    </w:p>
+    <w:p>
+      <w:pPr>
+        <w:pStyle w:val="Code"/>
+      </w:pPr>
+      <w:r>
+        <w:rPr>
+          <w:noProof/>
+        </w:rPr>
+        <w:t xml:space="preserve">    canvas(1:m,1:n,1:c)=imgs{1};</w:t>
+      </w:r>
+    </w:p>
+    <w:p>
+      <w:pPr>
+        <w:pStyle w:val="Code"/>
+      </w:pPr>
+    </w:p>
+    <w:p>
+      <w:pPr>
+        <w:pStyle w:val="Code"/>
+      </w:pPr>
+      <w:r>
+        <w:rPr>
+          <w:noProof/>
+        </w:rPr>
+        <w:t xml:space="preserve">    pm=1;</w:t>
+      </w:r>
+    </w:p>
+    <w:p>
+      <w:pPr>
+        <w:pStyle w:val="Code"/>
+      </w:pPr>
+      <w:r>
+        <w:rPr>
+          <w:noProof/>
+        </w:rPr>
+        <w:t xml:space="preserve">    pn=n+1+margin;</w:t>
+      </w:r>
+    </w:p>
+    <w:p>
+      <w:pPr>
+        <w:pStyle w:val="Code"/>
+      </w:pPr>
+      <w:r>
+        <w:rPr>
+          <w:noProof/>
+        </w:rPr>
+        <w:t xml:space="preserve">    </w:t>
+      </w:r>
+      <w:r>
+        <w:rPr>
+          <w:noProof/>
+          <w:color w:val="0E00FF"/>
+        </w:rPr>
+        <w:t xml:space="preserve">for </w:t>
+      </w:r>
+      <w:r>
+        <w:rPr>
+          <w:noProof/>
+        </w:rPr>
+        <w:t>i=2:size(imgs,1)</w:t>
+      </w:r>
+    </w:p>
+    <w:p>
+      <w:pPr>
+        <w:pStyle w:val="Code"/>
+      </w:pPr>
+      <w:r>
+        <w:rPr>
+          <w:noProof/>
+        </w:rPr>
+        <w:t xml:space="preserve">        [m,n,c]=size(imgs{i});</w:t>
+      </w:r>
+    </w:p>
+    <w:p>
+      <w:pPr>
+        <w:pStyle w:val="Code"/>
+      </w:pPr>
+      <w:r>
+        <w:rPr>
+          <w:noProof/>
+        </w:rPr>
+        <w:t xml:space="preserve">        canvas(pm:pm+m-1,pn:pn+n-1,1:c)=imgs{i};</w:t>
+      </w:r>
+    </w:p>
+    <w:p>
+      <w:pPr>
+        <w:pStyle w:val="Code"/>
+      </w:pPr>
+      <w:r>
+        <w:rPr>
+          <w:noProof/>
+        </w:rPr>
+        <w:t xml:space="preserve">        pm=pm+m;</w:t>
+      </w:r>
+    </w:p>
+    <w:p>
+      <w:pPr>
+        <w:pStyle w:val="Code"/>
+      </w:pPr>
+      <w:r>
+        <w:rPr>
+          <w:noProof/>
+        </w:rPr>
+        <w:t xml:space="preserve">    </w:t>
+      </w:r>
+      <w:r>
+        <w:rPr>
+          <w:noProof/>
+          <w:color w:val="0E00FF"/>
+        </w:rPr>
+        <w:t>end</w:t>
+      </w:r>
+    </w:p>
+    <w:p>
+      <w:pPr>
+        <w:pStyle w:val="Code"/>
+      </w:pPr>
+    </w:p>
+    <w:p>
+      <w:pPr>
+        <w:pStyle w:val="Code"/>
+      </w:pPr>
+      <w:r>
+        <w:rPr>
+          <w:noProof/>
+          <w:color w:val="0E00FF"/>
+        </w:rPr>
+        <w:t>end</w:t>
+      </w:r>
+    </w:p>
+    <w:p>
+      <w:pPr>
+        <w:pStyle w:val="Code"/>
+      </w:pPr>
+    </w:p>
+    <w:p>
+      <w:pPr>
+        <w:pStyle w:val="Code"/>
+      </w:pPr>
+    </w:p>
+    <w:p>
+      <w:pPr>
+        <w:pStyle w:val="Code"/>
+      </w:pPr>
+    </w:p>
+    <w:p>
+      <w:pPr>
+        <w:pStyle w:val="Code"/>
+      </w:pPr>
+      <w:r>
+        <w:rPr>
+          <w:noProof/>
+          <w:color w:val="0E00FF"/>
+        </w:rPr>
+        <w:t xml:space="preserve">function </w:t>
+      </w:r>
+      <w:r>
+        <w:rPr>
+          <w:noProof/>
+        </w:rPr>
+        <w:t>output = hybrid_image(img1, img2, N, varargin)</w:t>
+      </w:r>
+    </w:p>
+    <w:p>
+      <w:pPr>
+        <w:pStyle w:val="Code"/>
+      </w:pPr>
+      <w:r>
+        <w:rPr>
+          <w:noProof/>
+        </w:rPr>
+        <w:t xml:space="preserve">    </w:t>
+      </w:r>
+    </w:p>
+    <w:p>
+      <w:pPr>
+        <w:pStyle w:val="Code"/>
+      </w:pPr>
+      <w:r>
+        <w:rPr>
+          <w:noProof/>
+        </w:rPr>
+        <w:t xml:space="preserve">    ip=inputParser;</w:t>
+      </w:r>
+    </w:p>
+    <w:p>
+      <w:pPr>
+        <w:pStyle w:val="Code"/>
+      </w:pPr>
+      <w:r>
+        <w:rPr>
+          <w:noProof/>
+        </w:rPr>
+        <w:t xml:space="preserve">    addParameter(ip, </w:t>
+      </w:r>
+      <w:r>
+        <w:rPr>
+          <w:noProof/>
+          <w:color w:val="A709F5"/>
+        </w:rPr>
+        <w:t>'kernel_size'</w:t>
+      </w:r>
+      <w:r>
+        <w:rPr>
+          <w:noProof/>
+        </w:rPr>
+        <w:t>, 5);</w:t>
+      </w:r>
+    </w:p>
+    <w:p>
+      <w:pPr>
+        <w:pStyle w:val="Code"/>
+      </w:pPr>
+      <w:r>
+        <w:rPr>
+          <w:noProof/>
+        </w:rPr>
+        <w:t xml:space="preserve">    addParameter(ip, </w:t>
+      </w:r>
+      <w:r>
+        <w:rPr>
+          <w:noProof/>
+          <w:color w:val="A709F5"/>
+        </w:rPr>
+        <w:t>'sigma'</w:t>
+      </w:r>
+      <w:r>
+        <w:rPr>
+          <w:noProof/>
+        </w:rPr>
+        <w:t>, 2);</w:t>
+      </w:r>
+    </w:p>
+    <w:p>
+      <w:pPr>
+        <w:pStyle w:val="Code"/>
+      </w:pPr>
+      <w:r>
+        <w:rPr>
+          <w:noProof/>
+        </w:rPr>
+        <w:t xml:space="preserve">    parse(ip,varargin{:});</w:t>
+      </w:r>
+    </w:p>
+    <w:p>
+      <w:pPr>
+        <w:pStyle w:val="Code"/>
+      </w:pPr>
+      <w:r>
+        <w:rPr>
+          <w:noProof/>
+        </w:rPr>
+        <w:t xml:space="preserve">    kernel_size=ip.Results.kernel_size;</w:t>
+      </w:r>
+    </w:p>
+    <w:p>
+      <w:pPr>
+        <w:pStyle w:val="Code"/>
+      </w:pPr>
+      <w:r>
+        <w:rPr>
+          <w:noProof/>
+        </w:rPr>
+        <w:lastRenderedPageBreak/>
+        <w:t xml:space="preserve">    sigma=ip.Results.sigma;</w:t>
+      </w:r>
+    </w:p>
+    <w:p>
+      <w:pPr>
+        <w:pStyle w:val="Code"/>
+      </w:pPr>
+    </w:p>
+    <w:p>
+      <w:pPr>
+        <w:pStyle w:val="Code"/>
+      </w:pPr>
+      <w:r>
+        <w:rPr>
+          <w:noProof/>
+        </w:rPr>
+        <w:t xml:space="preserve">    </w:t>
+      </w:r>
+      <w:r>
+        <w:rPr>
+          <w:noProof/>
+          <w:color w:val="008013"/>
+        </w:rPr>
+        <w:t>% Generate the pyramids</w:t>
+      </w:r>
+    </w:p>
+    <w:p>
+      <w:pPr>
+        <w:pStyle w:val="Code"/>
+      </w:pPr>
+      <w:r>
+        <w:rPr>
+          <w:noProof/>
+        </w:rPr>
+        <w:t xml:space="preserve">    [g_pyr1, l_pyr1] = generate_pyramids(img1, </w:t>
+      </w:r>
+      <w:r>
+        <w:rPr>
+          <w:noProof/>
+          <w:color w:val="A709F5"/>
+        </w:rPr>
+        <w:t>'kernel_size'</w:t>
+      </w:r>
+      <w:r>
+        <w:rPr>
+          <w:noProof/>
+        </w:rPr>
+        <w:t>,kernel_size,</w:t>
+      </w:r>
+      <w:r>
+        <w:rPr>
+          <w:noProof/>
+          <w:color w:val="A709F5"/>
+        </w:rPr>
+        <w:t>'sigma'</w:t>
+      </w:r>
+      <w:r>
+        <w:rPr>
+          <w:noProof/>
+        </w:rPr>
+        <w:t>,sigma);</w:t>
+      </w:r>
+    </w:p>
+    <w:p>
+      <w:pPr>
+        <w:pStyle w:val="Code"/>
+      </w:pPr>
+      <w:r>
+        <w:rPr>
+          <w:noProof/>
+        </w:rPr>
+        <w:t xml:space="preserve">    [g_pyr2, l_pyr2] = generate_pyramids(img2, </w:t>
+      </w:r>
+      <w:r>
+        <w:rPr>
+          <w:noProof/>
+          <w:color w:val="A709F5"/>
+        </w:rPr>
+        <w:t>'kernel_size'</w:t>
+      </w:r>
+      <w:r>
+        <w:rPr>
+          <w:noProof/>
+        </w:rPr>
+        <w:t>,kernel_size,</w:t>
+      </w:r>
+      <w:r>
+        <w:rPr>
+          <w:noProof/>
+          <w:color w:val="A709F5"/>
+        </w:rPr>
+        <w:t>'sigma'</w:t>
+      </w:r>
+      <w:r>
+        <w:rPr>
+          <w:noProof/>
+        </w:rPr>
+        <w:t>,sigma);</w:t>
+      </w:r>
+    </w:p>
+    <w:p>
+      <w:pPr>
+        <w:pStyle w:val="Code"/>
+      </w:pPr>
+      <w:r>
+        <w:rPr>
+          <w:noProof/>
+        </w:rPr>
+        <w:t xml:space="preserve">    </w:t>
+      </w:r>
+    </w:p>
+    <w:p>
+      <w:pPr>
+        <w:pStyle w:val="Code"/>
+      </w:pPr>
+      <w:r>
+        <w:rPr>
+          <w:noProof/>
+        </w:rPr>
+        <w:t xml:space="preserve">    hybrid_pyr = cell(size(g_pyr1));</w:t>
+      </w:r>
+    </w:p>
+    <w:p>
+      <w:pPr>
+        <w:pStyle w:val="Code"/>
+      </w:pPr>
+      <w:r>
+        <w:rPr>
+          <w:noProof/>
+        </w:rPr>
+        <w:t xml:space="preserve">    </w:t>
+      </w:r>
+    </w:p>
+    <w:p>
+      <w:pPr>
+        <w:pStyle w:val="Code"/>
+      </w:pPr>
+      <w:r>
+        <w:rPr>
+          <w:noProof/>
+        </w:rPr>
+        <w:t xml:space="preserve">    </w:t>
+      </w:r>
+      <w:r>
+        <w:rPr>
+          <w:noProof/>
+          <w:color w:val="008013"/>
+        </w:rPr>
+        <w:t>% Build the hybrid pyramid</w:t>
+      </w:r>
+    </w:p>
+    <w:p>
+      <w:pPr>
+        <w:pStyle w:val="Code"/>
+      </w:pPr>
+      <w:r>
+        <w:rPr>
+          <w:noProof/>
+        </w:rPr>
+        <w:t xml:space="preserve">    </w:t>
+      </w:r>
+      <w:r>
+        <w:rPr>
+          <w:noProof/>
+          <w:color w:val="0E00FF"/>
+        </w:rPr>
+        <w:t xml:space="preserve">for </w:t>
+      </w:r>
+      <w:r>
+        <w:rPr>
+          <w:noProof/>
+        </w:rPr>
+        <w:t>i = 1:N-1</w:t>
+      </w:r>
+    </w:p>
+    <w:p>
+      <w:pPr>
+        <w:pStyle w:val="Code"/>
+      </w:pPr>
+      <w:r>
+        <w:rPr>
+          <w:noProof/>
+        </w:rPr>
+        <w:t xml:space="preserve">        hybrid_pyr{i} = l_pyr2{i}; </w:t>
+      </w:r>
+      <w:r>
+        <w:rPr>
+          <w:noProof/>
+          <w:color w:val="008013"/>
+        </w:rPr>
+        <w:t>% High-frequency for img2</w:t>
+      </w:r>
+    </w:p>
+    <w:p>
+      <w:pPr>
+        <w:pStyle w:val="Code"/>
+      </w:pPr>
+      <w:r>
+        <w:rPr>
+          <w:noProof/>
+        </w:rPr>
+        <w:t xml:space="preserve">    </w:t>
+      </w:r>
+      <w:r>
+        <w:rPr>
+          <w:noProof/>
+          <w:color w:val="0E00FF"/>
+        </w:rPr>
+        <w:t>end</w:t>
+      </w:r>
+    </w:p>
+    <w:p>
+      <w:pPr>
+        <w:pStyle w:val="Code"/>
+      </w:pPr>
+      <w:r>
+        <w:rPr>
+          <w:noProof/>
+        </w:rPr>
+        <w:t xml:space="preserve">    </w:t>
+      </w:r>
+      <w:r>
+        <w:rPr>
+          <w:noProof/>
+          <w:color w:val="0E00FF"/>
+        </w:rPr>
+        <w:t xml:space="preserve">for </w:t>
+      </w:r>
+      <w:r>
+        <w:rPr>
+          <w:noProof/>
+        </w:rPr>
+        <w:t>i = N:length(g_pyr1)</w:t>
+      </w:r>
+    </w:p>
+    <w:p>
+      <w:pPr>
+        <w:pStyle w:val="Code"/>
+      </w:pPr>
+      <w:r>
+        <w:rPr>
+          <w:noProof/>
+        </w:rPr>
+        <w:t xml:space="preserve">        hybrid_pyr{i} = g_pyr1{i}; </w:t>
+      </w:r>
+      <w:r>
+        <w:rPr>
+          <w:noProof/>
+          <w:color w:val="008013"/>
+        </w:rPr>
+        <w:t>% Low-frequency for img1</w:t>
+      </w:r>
+    </w:p>
+    <w:p>
+      <w:pPr>
+        <w:pStyle w:val="Code"/>
+      </w:pPr>
+      <w:r>
+        <w:rPr>
+          <w:noProof/>
+        </w:rPr>
+        <w:t xml:space="preserve">    </w:t>
+      </w:r>
+      <w:r>
+        <w:rPr>
+          <w:noProof/>
+          <w:color w:val="0E00FF"/>
+        </w:rPr>
+        <w:t>end</w:t>
+      </w:r>
+    </w:p>
+    <w:p>
+      <w:pPr>
+        <w:pStyle w:val="Code"/>
+      </w:pPr>
+      <w:r>
+        <w:rPr>
+          <w:noProof/>
+        </w:rPr>
+        <w:t xml:space="preserve">    </w:t>
+      </w:r>
+      <w:r>
+        <w:rPr>
+          <w:noProof/>
+          <w:color w:val="008013"/>
+        </w:rPr>
+        <w:t>% figure, imshow(concatenate_image_pyramid(hybrid_pyr));</w:t>
+      </w:r>
+    </w:p>
+    <w:p>
+      <w:pPr>
+        <w:pStyle w:val="Code"/>
+      </w:pPr>
+      <w:r>
+        <w:rPr>
+          <w:noProof/>
+        </w:rPr>
+        <w:t xml:space="preserve">    display_image_pyramid(hybrid_pyr);</w:t>
+      </w:r>
+    </w:p>
+    <w:p>
+      <w:pPr>
+        <w:pStyle w:val="Code"/>
+      </w:pPr>
+      <w:r>
+        <w:rPr>
+          <w:noProof/>
+        </w:rPr>
+        <w:t xml:space="preserve">    </w:t>
+      </w:r>
+    </w:p>
+    <w:p>
+      <w:pPr>
+        <w:pStyle w:val="Code"/>
+      </w:pPr>
+    </w:p>
+    <w:p>
+      <w:pPr>
+        <w:pStyle w:val="Code"/>
+      </w:pPr>
+      <w:r>
+        <w:rPr>
+          <w:noProof/>
+        </w:rPr>
+        <w:t xml:space="preserve">    output = rebuild_from_pyramid(hybrid_pyr,</w:t>
+      </w:r>
+      <w:r>
+        <w:rPr>
+          <w:noProof/>
+          <w:color w:val="A709F5"/>
+        </w:rPr>
+        <w:t>'N'</w:t>
+      </w:r>
+      <w:r>
+        <w:rPr>
+          <w:noProof/>
+        </w:rPr>
+        <w:t>,N);</w:t>
+      </w:r>
+    </w:p>
+    <w:p>
+      <w:pPr>
+        <w:pStyle w:val="Code"/>
+      </w:pPr>
+      <w:r>
+        <w:rPr>
+          <w:noProof/>
+        </w:rPr>
+        <w:t xml:space="preserve">    </w:t>
+      </w:r>
+      <w:r>
+        <w:rPr>
+          <w:noProof/>
+          <w:color w:val="008013"/>
+        </w:rPr>
+        <w:t>% show_images({img1,img2,output});</w:t>
+      </w:r>
+    </w:p>
+    <w:p>
+      <w:pPr>
+        <w:pStyle w:val="Code"/>
+      </w:pPr>
+      <w:r>
+        <w:rPr>
+          <w:noProof/>
+          <w:color w:val="0E00FF"/>
+        </w:rPr>
+        <w:t>end</w:t>
+      </w:r>
+    </w:p>
+    <w:p>
+      <w:pPr>
+        <w:pStyle w:val="Code"/>
+      </w:pPr>
+    </w:p>
+    <w:p>
+      <w:pPr>
+        <w:pStyle w:val="Code"/>
+      </w:pPr>
+    </w:p>
+    <w:p>
+      <w:pPr>
+        <w:pStyle w:val="Code"/>
+      </w:pPr>
+    </w:p>
+    <w:p>
+      <w:pPr>
+        <w:pStyle w:val="Code"/>
+      </w:pPr>
+      <w:r>
+        <w:rPr>
+          <w:noProof/>
+          <w:color w:val="0E00FF"/>
+        </w:rPr>
+        <w:t xml:space="preserve">function </w:t>
+      </w:r>
+      <w:r>
+        <w:rPr>
+          <w:noProof/>
+        </w:rPr>
+        <w:t>output = pyramid_blend_lr(img1, img2, varargin)</w:t>
+      </w:r>
+    </w:p>
+    <w:p>
+      <w:pPr>
+        <w:pStyle w:val="Code"/>
+      </w:pPr>
+    </w:p>
+    <w:p>
+      <w:pPr>
+        <w:pStyle w:val="Code"/>
+      </w:pPr>
+      <w:r>
+        <w:rPr>
+          <w:noProof/>
+        </w:rPr>
+        <w:t xml:space="preserve">    ip=inputParser;</w:t>
+      </w:r>
+    </w:p>
+    <w:p>
+      <w:pPr>
+        <w:pStyle w:val="Code"/>
+      </w:pPr>
+      <w:r>
+        <w:rPr>
+          <w:noProof/>
+        </w:rPr>
+        <w:t xml:space="preserve">    addParameter(ip, </w:t>
+      </w:r>
+      <w:r>
+        <w:rPr>
+          <w:noProof/>
+          <w:color w:val="A709F5"/>
+        </w:rPr>
+        <w:t>'kernel_size'</w:t>
+      </w:r>
+      <w:r>
+        <w:rPr>
+          <w:noProof/>
+        </w:rPr>
+        <w:t>, 5);</w:t>
+      </w:r>
+    </w:p>
+    <w:p>
+      <w:pPr>
+        <w:pStyle w:val="Code"/>
+      </w:pPr>
+      <w:r>
+        <w:rPr>
+          <w:noProof/>
+        </w:rPr>
+        <w:t xml:space="preserve">    addParameter(ip, </w:t>
+      </w:r>
+      <w:r>
+        <w:rPr>
+          <w:noProof/>
+          <w:color w:val="A709F5"/>
+        </w:rPr>
+        <w:t>'sigma'</w:t>
+      </w:r>
+      <w:r>
+        <w:rPr>
+          <w:noProof/>
+        </w:rPr>
+        <w:t>, 2);</w:t>
+      </w:r>
+    </w:p>
+    <w:p>
+      <w:pPr>
+        <w:pStyle w:val="Code"/>
+      </w:pPr>
+      <w:r>
+        <w:rPr>
+          <w:noProof/>
+        </w:rPr>
+        <w:t xml:space="preserve">    addParameter(ip, </w:t>
+      </w:r>
+      <w:r>
+        <w:rPr>
+          <w:noProof/>
+          <w:color w:val="A709F5"/>
+        </w:rPr>
+        <w:t>'window'</w:t>
+      </w:r>
+      <w:r>
+        <w:rPr>
+          <w:noProof/>
+        </w:rPr>
+        <w:t>, [0.3 0.7]);</w:t>
+      </w:r>
+    </w:p>
+    <w:p>
+      <w:pPr>
+        <w:pStyle w:val="Code"/>
+      </w:pPr>
+      <w:r>
+        <w:rPr>
+          <w:noProof/>
+        </w:rPr>
+        <w:t xml:space="preserve">    parse(ip,varargin{:});</w:t>
+      </w:r>
+    </w:p>
+    <w:p>
+      <w:pPr>
+        <w:pStyle w:val="Code"/>
+      </w:pPr>
+      <w:r>
+        <w:rPr>
+          <w:noProof/>
+        </w:rPr>
+        <w:t xml:space="preserve">    kernel_size=ip.Results.kernel_size;</w:t>
+      </w:r>
+    </w:p>
+    <w:p>
+      <w:pPr>
+        <w:pStyle w:val="Code"/>
+      </w:pPr>
+      <w:r>
+        <w:rPr>
+          <w:noProof/>
+        </w:rPr>
+        <w:t xml:space="preserve">    sigma=ip.Results.sigma;</w:t>
+      </w:r>
+    </w:p>
+    <w:p>
+      <w:pPr>
+        <w:pStyle w:val="Code"/>
+      </w:pPr>
+      <w:r>
+        <w:rPr>
+          <w:noProof/>
+        </w:rPr>
+        <w:t xml:space="preserve">    window=ip.Results.window;</w:t>
+      </w:r>
+    </w:p>
+    <w:p>
+      <w:pPr>
+        <w:pStyle w:val="Code"/>
+      </w:pPr>
+    </w:p>
+    <w:p>
+      <w:pPr>
+        <w:pStyle w:val="Code"/>
+      </w:pPr>
+    </w:p>
+    <w:p>
+      <w:pPr>
+        <w:pStyle w:val="Code"/>
+      </w:pPr>
+    </w:p>
+    <w:p>
+      <w:pPr>
+        <w:pStyle w:val="Code"/>
+      </w:pPr>
+      <w:r>
+        <w:rPr>
+          <w:noProof/>
+        </w:rPr>
+        <w:t xml:space="preserve">    </w:t>
+      </w:r>
+      <w:r>
+        <w:rPr>
+          <w:noProof/>
+          <w:color w:val="008013"/>
+        </w:rPr>
+        <w:t>% Generate the (laplacian) pyramids</w:t>
+      </w:r>
+    </w:p>
+    <w:p>
+      <w:pPr>
+        <w:pStyle w:val="Code"/>
+      </w:pPr>
+      <w:r>
+        <w:rPr>
+          <w:noProof/>
+        </w:rPr>
+        <w:t xml:space="preserve">    [g_pyr1, l_pyr1] = generate_pyramids(img1, </w:t>
+      </w:r>
+      <w:r>
+        <w:rPr>
+          <w:noProof/>
+          <w:color w:val="A709F5"/>
+        </w:rPr>
+        <w:t>'kernel_size'</w:t>
+      </w:r>
+      <w:r>
+        <w:rPr>
+          <w:noProof/>
+        </w:rPr>
+        <w:t>,kernel_size,</w:t>
+      </w:r>
+      <w:r>
+        <w:rPr>
+          <w:noProof/>
+          <w:color w:val="A709F5"/>
+        </w:rPr>
+        <w:t>'sigma'</w:t>
+      </w:r>
+      <w:r>
+        <w:rPr>
+          <w:noProof/>
+        </w:rPr>
+        <w:t>,sigma);</w:t>
+      </w:r>
+    </w:p>
+    <w:p>
+      <w:pPr>
+        <w:pStyle w:val="Code"/>
+      </w:pPr>
+      <w:r>
+        <w:rPr>
+          <w:noProof/>
+        </w:rPr>
+        <w:t xml:space="preserve">    [g_pyr2, l_pyr2] = generate_pyramids(img2, </w:t>
+      </w:r>
+      <w:r>
+        <w:rPr>
+          <w:noProof/>
+          <w:color w:val="A709F5"/>
+        </w:rPr>
+        <w:t>'kernel_size'</w:t>
+      </w:r>
+      <w:r>
+        <w:rPr>
+          <w:noProof/>
+        </w:rPr>
+        <w:t>,kernel_size,</w:t>
+      </w:r>
+      <w:r>
+        <w:rPr>
+          <w:noProof/>
+          <w:color w:val="A709F5"/>
+        </w:rPr>
+        <w:t>'sigma'</w:t>
+      </w:r>
+      <w:r>
+        <w:rPr>
+          <w:noProof/>
+        </w:rPr>
+        <w:t>,sigma);</w:t>
+      </w:r>
+    </w:p>
+    <w:p>
+      <w:pPr>
+        <w:pStyle w:val="Code"/>
+      </w:pPr>
+      <w:r>
+        <w:rPr>
+          <w:noProof/>
+        </w:rPr>
+        <w:t xml:space="preserve">    N=size(g_pyr1);</w:t>
+      </w:r>
+    </w:p>
+    <w:p>
+      <w:pPr>
+        <w:pStyle w:val="Code"/>
+      </w:pPr>
+    </w:p>
+    <w:p>
+      <w:pPr>
+        <w:pStyle w:val="Code"/>
+      </w:pPr>
+      <w:r>
+        <w:rPr>
+          <w:noProof/>
+        </w:rPr>
+        <w:t xml:space="preserve">    </w:t>
+      </w:r>
+      <w:r>
+        <w:rPr>
+          <w:noProof/>
+          <w:color w:val="008013"/>
+        </w:rPr>
+        <w:t>% Build the blend pyramid</w:t>
+      </w:r>
+    </w:p>
+    <w:p>
+      <w:pPr>
+        <w:pStyle w:val="Code"/>
+      </w:pPr>
+      <w:r>
+        <w:rPr>
+          <w:noProof/>
+        </w:rPr>
+        <w:t xml:space="preserve">    blend_pyr ={};</w:t>
+      </w:r>
+    </w:p>
+    <w:p>
+      <w:pPr>
+        <w:pStyle w:val="Code"/>
+      </w:pPr>
+      <w:r>
+        <w:rPr>
+          <w:noProof/>
+        </w:rPr>
+        <w:lastRenderedPageBreak/>
+        <w:t xml:space="preserve">    </w:t>
+      </w:r>
+      <w:r>
+        <w:rPr>
+          <w:noProof/>
+          <w:color w:val="0E00FF"/>
+        </w:rPr>
+        <w:t xml:space="preserve">for </w:t>
+      </w:r>
+      <w:r>
+        <w:rPr>
+          <w:noProof/>
+        </w:rPr>
+        <w:t>i = 1:N</w:t>
+      </w:r>
+    </w:p>
+    <w:p>
+      <w:pPr>
+        <w:pStyle w:val="Code"/>
+      </w:pPr>
+      <w:r>
+        <w:rPr>
+          <w:noProof/>
+        </w:rPr>
+        <w:t xml:space="preserve">        [m, n, c] = size(l_pyr1{i});</w:t>
+      </w:r>
+    </w:p>
+    <w:p>
+      <w:pPr>
+        <w:pStyle w:val="Code"/>
+      </w:pPr>
+      <w:r>
+        <w:rPr>
+          <w:noProof/>
+        </w:rPr>
+        <w:t xml:space="preserve">        start_point=round(n*window(1));</w:t>
+      </w:r>
+    </w:p>
+    <w:p>
+      <w:pPr>
+        <w:pStyle w:val="Code"/>
+      </w:pPr>
+      <w:r>
+        <w:rPr>
+          <w:noProof/>
+        </w:rPr>
+        <w:t xml:space="preserve">        stop_point=round(n*window(2));</w:t>
+      </w:r>
+    </w:p>
+    <w:p>
+      <w:pPr>
+        <w:pStyle w:val="Code"/>
+      </w:pPr>
+    </w:p>
+    <w:p>
+      <w:pPr>
+        <w:pStyle w:val="Code"/>
+      </w:pPr>
+      <w:r>
+        <w:rPr>
+          <w:noProof/>
+        </w:rPr>
+        <w:t xml:space="preserve">        </w:t>
+      </w:r>
+      <w:r>
+        <w:rPr>
+          <w:noProof/>
+          <w:color w:val="008013"/>
+        </w:rPr>
+        <w:t>% Generate the linear gradient weight image</w:t>
+      </w:r>
+    </w:p>
+    <w:p>
+      <w:pPr>
+        <w:pStyle w:val="Code"/>
+      </w:pPr>
+      <w:r>
+        <w:rPr>
+          <w:noProof/>
+        </w:rPr>
+        <w:t xml:space="preserve">        blend_weight = zeros(m, n);</w:t>
+      </w:r>
+    </w:p>
+    <w:p>
+      <w:pPr>
+        <w:pStyle w:val="Code"/>
+      </w:pPr>
+      <w:r>
+        <w:rPr>
+          <w:noProof/>
+        </w:rPr>
+        <w:t xml:space="preserve">        blend_weight(:, start_point:stop_point) = repmat(linspace(0, 1, stop_point-start_point+1), m, 1);</w:t>
+      </w:r>
+    </w:p>
+    <w:p>
+      <w:pPr>
+        <w:pStyle w:val="Code"/>
+      </w:pPr>
+      <w:r>
+        <w:rPr>
+          <w:noProof/>
+        </w:rPr>
+        <w:t xml:space="preserve">        blend_weight(:, stop_point:n) = 1;</w:t>
+      </w:r>
+    </w:p>
+    <w:p>
+      <w:pPr>
+        <w:pStyle w:val="Code"/>
+      </w:pPr>
+      <w:r>
+        <w:rPr>
+          <w:noProof/>
+        </w:rPr>
+        <w:t xml:space="preserve">        </w:t>
+      </w:r>
+      <w:r>
+        <w:rPr>
+          <w:noProof/>
+          <w:color w:val="0E00FF"/>
+        </w:rPr>
+        <w:t xml:space="preserve">if </w:t>
+      </w:r>
+      <w:r>
+        <w:rPr>
+          <w:noProof/>
+        </w:rPr>
+        <w:t>c &gt; 1</w:t>
+      </w:r>
+    </w:p>
+    <w:p>
+      <w:pPr>
+        <w:pStyle w:val="Code"/>
+      </w:pPr>
+      <w:r>
+        <w:rPr>
+          <w:noProof/>
+        </w:rPr>
+        <w:t xml:space="preserve">            blend_weight = repmat(blend_weight, [1, 1, c]);</w:t>
+      </w:r>
+    </w:p>
+    <w:p>
+      <w:pPr>
+        <w:pStyle w:val="Code"/>
+      </w:pPr>
+      <w:r>
+        <w:rPr>
+          <w:noProof/>
+        </w:rPr>
+        <w:t xml:space="preserve">        </w:t>
+      </w:r>
+      <w:r>
+        <w:rPr>
+          <w:noProof/>
+          <w:color w:val="0E00FF"/>
+        </w:rPr>
+        <w:t>end</w:t>
+      </w:r>
+    </w:p>
+    <w:p>
+      <w:pPr>
+        <w:pStyle w:val="Code"/>
+      </w:pPr>
+      <w:r>
+        <w:rPr>
+          <w:noProof/>
+        </w:rPr>
+        <w:t xml:space="preserve">        </w:t>
+      </w:r>
+      <w:r>
+        <w:rPr>
+          <w:noProof/>
+          <w:color w:val="008013"/>
+        </w:rPr>
+        <w:t>% figure,imshow(blend_weight);</w:t>
+      </w:r>
+    </w:p>
+    <w:p>
+      <w:pPr>
+        <w:pStyle w:val="Code"/>
+      </w:pPr>
+      <w:r>
+        <w:rPr>
+          <w:noProof/>
+        </w:rPr>
+        <w:t xml:space="preserve">        </w:t>
+      </w:r>
+      <w:r>
+        <w:rPr>
+          <w:noProof/>
+          <w:color w:val="008013"/>
+        </w:rPr>
+        <w:t>% Apply the linear gradient weight image for this layer</w:t>
+      </w:r>
+    </w:p>
+    <w:p>
+      <w:pPr>
+        <w:pStyle w:val="Code"/>
+      </w:pPr>
+      <w:r>
+        <w:rPr>
+          <w:noProof/>
+        </w:rPr>
+        <w:t xml:space="preserve">        blend_pyr(i,:) = { (1 - blend_weight) .* double(l_pyr1{i}) + blend_weight .* double(l_pyr2{i}) };</w:t>
+      </w:r>
+    </w:p>
+    <w:p>
+      <w:pPr>
+        <w:pStyle w:val="Code"/>
+      </w:pPr>
+      <w:r>
+        <w:rPr>
+          <w:noProof/>
+        </w:rPr>
+        <w:t xml:space="preserve">        </w:t>
+      </w:r>
+    </w:p>
+    <w:p>
+      <w:pPr>
+        <w:pStyle w:val="Code"/>
+      </w:pPr>
+      <w:r>
+        <w:rPr>
+          <w:noProof/>
+        </w:rPr>
+        <w:t xml:space="preserve">    </w:t>
+      </w:r>
+      <w:r>
+        <w:rPr>
+          <w:noProof/>
+          <w:color w:val="0E00FF"/>
+        </w:rPr>
+        <w:t>end</w:t>
+      </w:r>
+    </w:p>
+    <w:p>
+      <w:pPr>
+        <w:pStyle w:val="Code"/>
+      </w:pPr>
+      <w:r>
+        <w:rPr>
+          <w:noProof/>
+        </w:rPr>
+        <w:t xml:space="preserve">    </w:t>
+      </w:r>
+      <w:r>
+        <w:rPr>
+          <w:noProof/>
+          <w:color w:val="008013"/>
+        </w:rPr>
+        <w:t>% figure, imshow(concatenate_image_pyramid(blend_pyr) ,[]);</w:t>
+      </w:r>
+    </w:p>
+    <w:p>
+      <w:pPr>
+        <w:pStyle w:val="Code"/>
+      </w:pPr>
+    </w:p>
+    <w:p>
+      <w:pPr>
+        <w:pStyle w:val="Code"/>
+      </w:pPr>
+    </w:p>
+    <w:p>
+      <w:pPr>
+        <w:pStyle w:val="Code"/>
+      </w:pPr>
+      <w:r>
+        <w:rPr>
+          <w:noProof/>
+        </w:rPr>
+        <w:t xml:space="preserve">    display_image_pyramid(blend_pyr);</w:t>
+      </w:r>
+    </w:p>
+    <w:p>
+      <w:pPr>
+        <w:pStyle w:val="Code"/>
+      </w:pPr>
+      <w:r>
+        <w:rPr>
+          <w:noProof/>
+        </w:rPr>
+        <w:t xml:space="preserve">    output=rebuild_from_pyramid(blend_pyr);</w:t>
+      </w:r>
+    </w:p>
+    <w:p>
+      <w:pPr>
+        <w:pStyle w:val="Code"/>
+      </w:pPr>
+      <w:r>
+        <w:rPr>
+          <w:noProof/>
+        </w:rPr>
+        <w:t xml:space="preserve">    </w:t>
+      </w:r>
+      <w:r>
+        <w:rPr>
+          <w:noProof/>
+          <w:color w:val="008013"/>
+        </w:rPr>
+        <w:t>% show_images({img1, img2, output});</w:t>
+      </w:r>
+    </w:p>
+    <w:p>
+      <w:pPr>
+        <w:pStyle w:val="Code"/>
+      </w:pPr>
+      <w:r>
+        <w:rPr>
+          <w:noProof/>
+          <w:color w:val="0E00FF"/>
+        </w:rPr>
+        <w:t>end</w:t>
+      </w:r>
+    </w:p>
+    <w:p>
+      <w:pPr>
+        <w:pStyle w:val="Code"/>
+      </w:pPr>
+    </w:p>
+    <w:p>
+      <w:pPr>
+        <w:pStyle w:val="Code"/>
+      </w:pPr>
+      <w:r>
+        <w:rPr>
+          <w:noProof/>
+          <w:color w:val="0E00FF"/>
+        </w:rPr>
+        <w:t xml:space="preserve">function </w:t>
+      </w:r>
+      <w:r>
+        <w:rPr>
+          <w:noProof/>
+        </w:rPr>
+        <w:t>output=rebuild_from_pyramid(pyr,varargin)</w:t>
+      </w:r>
+    </w:p>
+    <w:p>
+      <w:pPr>
+        <w:pStyle w:val="Code"/>
+      </w:pPr>
+    </w:p>
+    <w:p>
+      <w:pPr>
+        <w:pStyle w:val="Code"/>
+      </w:pPr>
+      <w:r>
+        <w:rPr>
+          <w:noProof/>
+        </w:rPr>
+        <w:t xml:space="preserve">    ip=inputParser;</w:t>
+      </w:r>
+    </w:p>
+    <w:p>
+      <w:pPr>
+        <w:pStyle w:val="Code"/>
+      </w:pPr>
+      <w:r>
+        <w:rPr>
+          <w:noProof/>
+        </w:rPr>
+        <w:t xml:space="preserve">    addParameter(ip, </w:t>
+      </w:r>
+      <w:r>
+        <w:rPr>
+          <w:noProof/>
+          <w:color w:val="A709F5"/>
+        </w:rPr>
+        <w:t>'N'</w:t>
+      </w:r>
+      <w:r>
+        <w:rPr>
+          <w:noProof/>
+        </w:rPr>
+        <w:t>, size(pyr));</w:t>
+      </w:r>
+    </w:p>
+    <w:p>
+      <w:pPr>
+        <w:pStyle w:val="Code"/>
+      </w:pPr>
+      <w:r>
+        <w:rPr>
+          <w:noProof/>
+        </w:rPr>
+        <w:t xml:space="preserve">    parse(ip,varargin{:});</w:t>
+      </w:r>
+    </w:p>
+    <w:p>
+      <w:pPr>
+        <w:pStyle w:val="Code"/>
+      </w:pPr>
+      <w:r>
+        <w:rPr>
+          <w:noProof/>
+        </w:rPr>
+        <w:t xml:space="preserve">    N=ip.Results.N;</w:t>
+      </w:r>
+    </w:p>
+    <w:p>
+      <w:pPr>
+        <w:pStyle w:val="Code"/>
+      </w:pPr>
+      <w:r>
+        <w:rPr>
+          <w:noProof/>
+        </w:rPr>
+        <w:t xml:space="preserve">    </w:t>
+      </w:r>
+    </w:p>
+    <w:p>
+      <w:pPr>
+        <w:pStyle w:val="Code"/>
+      </w:pPr>
+      <w:r>
+        <w:rPr>
+          <w:noProof/>
+        </w:rPr>
+        <w:t xml:space="preserve">    </w:t>
+      </w:r>
+      <w:r>
+        <w:rPr>
+          <w:noProof/>
+          <w:color w:val="008013"/>
+        </w:rPr>
+        <w:t>% disp(N);</w:t>
+      </w:r>
+    </w:p>
+    <w:p>
+      <w:pPr>
+        <w:pStyle w:val="Code"/>
+      </w:pPr>
+      <w:r>
+        <w:rPr>
+          <w:noProof/>
+        </w:rPr>
+        <w:t xml:space="preserve">    output = pyr{N};</w:t>
+      </w:r>
+    </w:p>
+    <w:p>
+      <w:pPr>
+        <w:pStyle w:val="Code"/>
+      </w:pPr>
+      <w:r>
+        <w:rPr>
+          <w:noProof/>
+        </w:rPr>
+        <w:t xml:space="preserve">    </w:t>
+      </w:r>
+      <w:r>
+        <w:rPr>
+          <w:noProof/>
+          <w:color w:val="0E00FF"/>
+        </w:rPr>
+        <w:t xml:space="preserve">for </w:t>
+      </w:r>
+      <w:r>
+        <w:rPr>
+          <w:noProof/>
+        </w:rPr>
+        <w:t>i = N-1:-1:1</w:t>
+      </w:r>
+    </w:p>
+    <w:p>
+      <w:pPr>
+        <w:pStyle w:val="Code"/>
+      </w:pPr>
+      <w:r>
+        <w:rPr>
+          <w:noProof/>
+        </w:rPr>
+        <w:t xml:space="preserve">        upscale_size=size(pyr{i});</w:t>
+      </w:r>
+    </w:p>
+    <w:p>
+      <w:pPr>
+        <w:pStyle w:val="Code"/>
+      </w:pPr>
+      <w:r>
+        <w:rPr>
+          <w:noProof/>
+        </w:rPr>
+        <w:t xml:space="preserve">        upscale_size=upscale_size(1:2);</w:t>
+      </w:r>
+    </w:p>
+    <w:p>
+      <w:pPr>
+        <w:pStyle w:val="Code"/>
+      </w:pPr>
+      <w:r>
+        <w:rPr>
+          <w:noProof/>
+        </w:rPr>
+        <w:t xml:space="preserve">        output = imresize(output, upscale_size, </w:t>
+      </w:r>
+      <w:r>
+        <w:rPr>
+          <w:noProof/>
+          <w:color w:val="A709F5"/>
+        </w:rPr>
+        <w:t>'nearest'</w:t>
+      </w:r>
+      <w:r>
+        <w:rPr>
+          <w:noProof/>
+        </w:rPr>
+        <w:t>) + pyr{i};</w:t>
+      </w:r>
+    </w:p>
+    <w:p>
+      <w:pPr>
+        <w:pStyle w:val="Code"/>
+      </w:pPr>
+      <w:r>
+        <w:rPr>
+          <w:noProof/>
+        </w:rPr>
+        <w:t xml:space="preserve">    </w:t>
+      </w:r>
+      <w:r>
+        <w:rPr>
+          <w:noProof/>
+          <w:color w:val="0E00FF"/>
+        </w:rPr>
+        <w:t>end</w:t>
+      </w:r>
+    </w:p>
+    <w:p>
+      <w:pPr>
+        <w:pStyle w:val="Code"/>
+      </w:pPr>
+      <w:r>
+        <w:rPr>
+          <w:noProof/>
+        </w:rPr>
+        <w:t xml:space="preserve">    </w:t>
+      </w:r>
+      <w:r>
+        <w:rPr>
+          <w:noProof/>
+          <w:color w:val="008013"/>
+        </w:rPr>
+        <w:t>% disp(output);</w:t>
+      </w:r>
+    </w:p>
+    <w:p>
+      <w:pPr>
+        <w:pStyle w:val="Code"/>
+      </w:pPr>
+      <w:r>
+        <w:rPr>
+          <w:noProof/>
+        </w:rPr>
+        <w:t xml:space="preserve">    </w:t>
+      </w:r>
+      <w:r>
+        <w:rPr>
+          <w:noProof/>
+          <w:color w:val="008013"/>
+        </w:rPr>
+        <w:t>% figure, imshow(output);</w:t>
+      </w:r>
+    </w:p>
+    <w:p>
+      <w:pPr>
+        <w:pStyle w:val="Code"/>
+      </w:pPr>
+      <w:r>
+        <w:rPr>
+          <w:noProof/>
+          <w:color w:val="0E00FF"/>
+        </w:rPr>
+        <w:t>end</w:t>
+      </w:r>
+    </w:p>
+    <w:p>
+      <w:pPr>
+        <w:pStyle w:val="Code"/>
+      </w:pPr>
+    </w:p>
+    <w:p>
+      <w:pPr>
+        <w:pStyle w:val="Code"/>
+      </w:pPr>
+    </w:p>
+    <w:p>
+      <w:pPr>
+        <w:pStyle w:val="Code"/>
+      </w:pPr>
+    </w:p>
+    <w:p>
+      <w:pPr>
+        <w:pStyle w:val="Code"/>
+      </w:pPr>
+      <w:r>
+        <w:rPr>
+          <w:noProof/>
+          <w:color w:val="0E00FF"/>
+        </w:rPr>
+        <w:t xml:space="preserve">function </w:t>
+      </w:r>
+      <w:r>
+        <w:rPr>
+          <w:noProof/>
+        </w:rPr>
+        <w:t>output = pyramid_blend(img1, img2, mask, varargin)</w:t>
+      </w:r>
+    </w:p>
+    <w:p>
+      <w:pPr>
+        <w:pStyle w:val="Code"/>
+      </w:pPr>
+    </w:p>
+    <w:p>
+      <w:pPr>
+        <w:pStyle w:val="Code"/>
+      </w:pPr>
+      <w:r>
+        <w:rPr>
+          <w:noProof/>
+        </w:rPr>
+        <w:lastRenderedPageBreak/>
+        <w:t xml:space="preserve">    ip=inputParser;</w:t>
+      </w:r>
+    </w:p>
+    <w:p>
+      <w:pPr>
+        <w:pStyle w:val="Code"/>
+      </w:pPr>
+      <w:r>
+        <w:rPr>
+          <w:noProof/>
+        </w:rPr>
+        <w:t xml:space="preserve">    addParameter(ip, </w:t>
+      </w:r>
+      <w:r>
+        <w:rPr>
+          <w:noProof/>
+          <w:color w:val="A709F5"/>
+        </w:rPr>
+        <w:t>'kernel_size'</w:t>
+      </w:r>
+      <w:r>
+        <w:rPr>
+          <w:noProof/>
+        </w:rPr>
+        <w:t>, 5);</w:t>
+      </w:r>
+    </w:p>
+    <w:p>
+      <w:pPr>
+        <w:pStyle w:val="Code"/>
+      </w:pPr>
+      <w:r>
+        <w:rPr>
+          <w:noProof/>
+        </w:rPr>
+        <w:t xml:space="preserve">    addParameter(ip, </w:t>
+      </w:r>
+      <w:r>
+        <w:rPr>
+          <w:noProof/>
+          <w:color w:val="A709F5"/>
+        </w:rPr>
+        <w:t>'sigma'</w:t>
+      </w:r>
+      <w:r>
+        <w:rPr>
+          <w:noProof/>
+        </w:rPr>
+        <w:t>, 2);</w:t>
+      </w:r>
+    </w:p>
+    <w:p>
+      <w:pPr>
+        <w:pStyle w:val="Code"/>
+      </w:pPr>
+      <w:r>
+        <w:rPr>
+          <w:noProof/>
+        </w:rPr>
+        <w:t xml:space="preserve">    parse(ip,varargin{:});</w:t>
+      </w:r>
+    </w:p>
+    <w:p>
+      <w:pPr>
+        <w:pStyle w:val="Code"/>
+      </w:pPr>
+      <w:r>
+        <w:rPr>
+          <w:noProof/>
+        </w:rPr>
+        <w:t xml:space="preserve">    kernel_size=ip.Results.kernel_size;</w:t>
+      </w:r>
+    </w:p>
+    <w:p>
+      <w:pPr>
+        <w:pStyle w:val="Code"/>
+      </w:pPr>
+      <w:r>
+        <w:rPr>
+          <w:noProof/>
+        </w:rPr>
+        <w:t xml:space="preserve">    sigma=ip.Results.sigma;</w:t>
+      </w:r>
+    </w:p>
+    <w:p>
+      <w:pPr>
+        <w:pStyle w:val="Code"/>
+      </w:pPr>
+    </w:p>
+    <w:p>
+      <w:pPr>
+        <w:pStyle w:val="Code"/>
+      </w:pPr>
+      <w:r>
+        <w:rPr>
+          <w:noProof/>
+        </w:rPr>
+        <w:t xml:space="preserve">    </w:t>
+      </w:r>
+      <w:r>
+        <w:rPr>
+          <w:noProof/>
+          <w:color w:val="008013"/>
+        </w:rPr>
+        <w:t>% Generate the pyramids</w:t>
+      </w:r>
+    </w:p>
+    <w:p>
+      <w:pPr>
+        <w:pStyle w:val="Code"/>
+      </w:pPr>
+      <w:r>
+        <w:rPr>
+          <w:noProof/>
+        </w:rPr>
+        <w:t xml:space="preserve">    [g_pyr1, l_pyr1] = generate_pyramids(img1, </w:t>
+      </w:r>
+      <w:r>
+        <w:rPr>
+          <w:noProof/>
+          <w:color w:val="A709F5"/>
+        </w:rPr>
+        <w:t>'kernel_size'</w:t>
+      </w:r>
+      <w:r>
+        <w:rPr>
+          <w:noProof/>
+        </w:rPr>
+        <w:t>,kernel_size,</w:t>
+      </w:r>
+      <w:r>
+        <w:rPr>
+          <w:noProof/>
+          <w:color w:val="A709F5"/>
+        </w:rPr>
+        <w:t>'sigma'</w:t>
+      </w:r>
+      <w:r>
+        <w:rPr>
+          <w:noProof/>
+        </w:rPr>
+        <w:t>,sigma);</w:t>
+      </w:r>
+    </w:p>
+    <w:p>
+      <w:pPr>
+        <w:pStyle w:val="Code"/>
+      </w:pPr>
+      <w:r>
+        <w:rPr>
+          <w:noProof/>
+        </w:rPr>
+        <w:t xml:space="preserve">    [g_pyr2, l_pyr2] = generate_pyramids(img2, </w:t>
+      </w:r>
+      <w:r>
+        <w:rPr>
+          <w:noProof/>
+          <w:color w:val="A709F5"/>
+        </w:rPr>
+        <w:t>'kernel_size'</w:t>
+      </w:r>
+      <w:r>
+        <w:rPr>
+          <w:noProof/>
+        </w:rPr>
+        <w:t>,kernel_size,</w:t>
+      </w:r>
+      <w:r>
+        <w:rPr>
+          <w:noProof/>
+          <w:color w:val="A709F5"/>
+        </w:rPr>
+        <w:t>'sigma'</w:t>
+      </w:r>
+      <w:r>
+        <w:rPr>
+          <w:noProof/>
+        </w:rPr>
+        <w:t>,sigma);</w:t>
+      </w:r>
+    </w:p>
+    <w:p>
+      <w:pPr>
+        <w:pStyle w:val="Code"/>
+      </w:pPr>
+      <w:r>
+        <w:rPr>
+          <w:noProof/>
+        </w:rPr>
+        <w:t xml:space="preserve">    [g_mask_pyr l_mask_pyr]= generate_pyramids(mask, </w:t>
+      </w:r>
+      <w:r>
+        <w:rPr>
+          <w:noProof/>
+          <w:color w:val="A709F5"/>
+        </w:rPr>
+        <w:t>'kernel_size'</w:t>
+      </w:r>
+      <w:r>
+        <w:rPr>
+          <w:noProof/>
+        </w:rPr>
+        <w:t>,kernel_size,</w:t>
+      </w:r>
+      <w:r>
+        <w:rPr>
+          <w:noProof/>
+          <w:color w:val="A709F5"/>
+        </w:rPr>
+        <w:t>'sigma'</w:t>
+      </w:r>
+      <w:r>
+        <w:rPr>
+          <w:noProof/>
+        </w:rPr>
+        <w:t>,sigma);</w:t>
+      </w:r>
+    </w:p>
+    <w:p>
+      <w:pPr>
+        <w:pStyle w:val="Code"/>
+      </w:pPr>
+      <w:r>
+        <w:rPr>
+          <w:noProof/>
+        </w:rPr>
+        <w:t xml:space="preserve">    N=size(g_pyr1,1);</w:t>
+      </w:r>
+    </w:p>
+    <w:p>
+      <w:pPr>
+        <w:pStyle w:val="Code"/>
+      </w:pPr>
+      <w:r>
+        <w:rPr>
+          <w:noProof/>
+        </w:rPr>
+        <w:t xml:space="preserve">    </w:t>
+      </w:r>
+      <w:r>
+        <w:rPr>
+          <w:noProof/>
+          <w:color w:val="008013"/>
+        </w:rPr>
+        <w:t>% disp(g_mask_pyr)</w:t>
+      </w:r>
+    </w:p>
+    <w:p>
+      <w:pPr>
+        <w:pStyle w:val="Code"/>
+      </w:pPr>
+      <w:r>
+        <w:rPr>
+          <w:noProof/>
+        </w:rPr>
+        <w:t xml:space="preserve">    </w:t>
+      </w:r>
+      <w:r>
+        <w:rPr>
+          <w:noProof/>
+          <w:color w:val="008013"/>
+        </w:rPr>
+        <w:t>% display_image_pyramid(g_pyr1);</w:t>
+      </w:r>
+    </w:p>
+    <w:p>
+      <w:pPr>
+        <w:pStyle w:val="Code"/>
+      </w:pPr>
+    </w:p>
+    <w:p>
+      <w:pPr>
+        <w:pStyle w:val="Code"/>
+      </w:pPr>
+      <w:r>
+        <w:rPr>
+          <w:noProof/>
+        </w:rPr>
+        <w:t xml:space="preserve">    </w:t>
+      </w:r>
+      <w:r>
+        <w:rPr>
+          <w:noProof/>
+          <w:color w:val="008013"/>
+        </w:rPr>
+        <w:t>% Build the blend pyramid</w:t>
+      </w:r>
+    </w:p>
+    <w:p>
+      <w:pPr>
+        <w:pStyle w:val="Code"/>
+      </w:pPr>
+      <w:r>
+        <w:rPr>
+          <w:noProof/>
+        </w:rPr>
+        <w:t xml:space="preserve">    blend_pyr = {};</w:t>
+      </w:r>
+    </w:p>
+    <w:p>
+      <w:pPr>
+        <w:pStyle w:val="Code"/>
+      </w:pPr>
+      <w:r>
+        <w:rPr>
+          <w:noProof/>
+        </w:rPr>
+        <w:t xml:space="preserve">    </w:t>
+      </w:r>
+      <w:r>
+        <w:rPr>
+          <w:noProof/>
+          <w:color w:val="0E00FF"/>
+        </w:rPr>
+        <w:t xml:space="preserve">for </w:t>
+      </w:r>
+      <w:r>
+        <w:rPr>
+          <w:noProof/>
+        </w:rPr>
+        <w:t>i = 1:N</w:t>
+      </w:r>
+    </w:p>
+    <w:p>
+      <w:pPr>
+        <w:pStyle w:val="Code"/>
+      </w:pPr>
+      <w:r>
+        <w:rPr>
+          <w:noProof/>
+        </w:rPr>
+        <w:t xml:space="preserve">        </w:t>
+      </w:r>
+      <w:r>
+        <w:rPr>
+          <w:noProof/>
+          <w:color w:val="008013"/>
+        </w:rPr>
+        <w:t>% disp({g_mask_pyr{i}, l_pyr1{i} } );</w:t>
+      </w:r>
+    </w:p>
+    <w:p>
+      <w:pPr>
+        <w:pStyle w:val="Code"/>
+      </w:pPr>
+      <w:r>
+        <w:rPr>
+          <w:noProof/>
+        </w:rPr>
+        <w:t xml:space="preserve">        blend_pyr(i,:) ={ g_mask_pyr{i}.*l_pyr1{i} + (1-g_mask_pyr{i}).*l_pyr2{i} };</w:t>
+      </w:r>
+    </w:p>
+    <w:p>
+      <w:pPr>
+        <w:pStyle w:val="Code"/>
+      </w:pPr>
+      <w:r>
+        <w:rPr>
+          <w:noProof/>
+        </w:rPr>
+        <w:t xml:space="preserve">    </w:t>
+      </w:r>
+      <w:r>
+        <w:rPr>
+          <w:noProof/>
+          <w:color w:val="0E00FF"/>
+        </w:rPr>
+        <w:t>end</w:t>
+      </w:r>
+    </w:p>
+    <w:p>
+      <w:pPr>
+        <w:pStyle w:val="Code"/>
+      </w:pPr>
+      <w:r>
+        <w:rPr>
+          <w:noProof/>
+        </w:rPr>
+        <w:t xml:space="preserve">    display_image_pyramid(blend_pyr);</w:t>
+      </w:r>
+    </w:p>
+    <w:p>
+      <w:pPr>
+        <w:pStyle w:val="Code"/>
+      </w:pPr>
+      <w:r>
+        <w:rPr>
+          <w:noProof/>
+        </w:rPr>
+        <w:t xml:space="preserve">    </w:t>
+      </w:r>
+      <w:r>
+        <w:rPr>
+          <w:noProof/>
+          <w:color w:val="008013"/>
+        </w:rPr>
+        <w:t>% disp(blend_pyr);</w:t>
+      </w:r>
+    </w:p>
+    <w:p>
+      <w:pPr>
+        <w:pStyle w:val="Code"/>
+      </w:pPr>
+    </w:p>
+    <w:p>
+      <w:pPr>
+        <w:pStyle w:val="Code"/>
+      </w:pPr>
+      <w:r>
+        <w:rPr>
+          <w:noProof/>
+        </w:rPr>
+        <w:t xml:space="preserve">    </w:t>
+      </w:r>
+      <w:r>
+        <w:rPr>
+          <w:noProof/>
+          <w:color w:val="008013"/>
+        </w:rPr>
+        <w:t>% disp(blend_pyr);</w:t>
+      </w:r>
+    </w:p>
+    <w:p>
+      <w:pPr>
+        <w:pStyle w:val="Code"/>
+      </w:pPr>
+      <w:r>
+        <w:rPr>
+          <w:noProof/>
+        </w:rPr>
+        <w:t xml:space="preserve">    output = rebuild_from_pyramid(blend_pyr);</w:t>
+      </w:r>
+    </w:p>
+    <w:p>
+      <w:pPr>
+        <w:pStyle w:val="Code"/>
+      </w:pPr>
+      <w:r>
+        <w:rPr>
+          <w:noProof/>
+        </w:rPr>
+        <w:t xml:space="preserve">    </w:t>
+      </w:r>
+    </w:p>
+    <w:p>
+      <w:pPr>
+        <w:pStyle w:val="Code"/>
+      </w:pPr>
+      <w:r>
+        <w:rPr>
+          <w:noProof/>
+        </w:rPr>
+        <w:t xml:space="preserve">    </w:t>
+      </w:r>
+      <w:r>
+        <w:rPr>
+          <w:noProof/>
+          <w:color w:val="008013"/>
+        </w:rPr>
+        <w:t>% show_images({img1 img2 mask output});</w:t>
+      </w:r>
+    </w:p>
+    <w:p>
+      <w:pPr>
+        <w:pStyle w:val="Code"/>
+      </w:pPr>
+      <w:r>
+        <w:rPr>
+          <w:noProof/>
+          <w:color w:val="0E00FF"/>
+        </w:rPr>
+        <w:t>end</w:t>
+      </w:r>
+    </w:p>
+    <w:p>
+      <w:pPr>
+        <w:pStyle w:val="Code"/>
+      </w:pPr>
+    </w:p>
+    <w:p>
+      <w:pPr>
+        <w:pStyle w:val="Code"/>
+      </w:pPr>
+    </w:p>
+    <w:p>
+      <w:pPr>
+        <w:pStyle w:val="Code"/>
+      </w:pPr>
+    </w:p>
+    <w:p>
+      <w:pPr>
+        <w:pStyle w:val="Code"/>
+      </w:pPr>
+      <w:r>
+        <w:rPr>
+          <w:noProof/>
+          <w:color w:val="0E00FF"/>
+        </w:rPr>
+        <w:t xml:space="preserve">function </w:t>
+      </w:r>
+      <w:r>
+        <w:rPr>
+          <w:noProof/>
+        </w:rPr>
+        <w:t>show_images(imgs)</w:t>
+      </w:r>
+    </w:p>
+    <w:p>
+      <w:pPr>
+        <w:pStyle w:val="Code"/>
+      </w:pPr>
+      <w:r>
+        <w:rPr>
+          <w:noProof/>
+        </w:rPr>
+        <w:t xml:space="preserve">    </w:t>
+      </w:r>
+      <w:r>
+        <w:rPr>
+          <w:noProof/>
+          <w:color w:val="008013"/>
+        </w:rPr>
+        <w:t>% Display input list of images</w:t>
+      </w:r>
+    </w:p>
+    <w:p>
+      <w:pPr>
+        <w:pStyle w:val="Code"/>
+      </w:pPr>
+      <w:r>
+        <w:rPr>
+          <w:noProof/>
+        </w:rPr>
+        <w:t xml:space="preserve">    num_imgs = length(imgs); </w:t>
+      </w:r>
+      <w:r>
+        <w:rPr>
+          <w:noProof/>
+          <w:color w:val="008013"/>
+        </w:rPr>
+        <w:t>% Determine the number of images</w:t>
+      </w:r>
+    </w:p>
+    <w:p>
+      <w:pPr>
+        <w:pStyle w:val="Code"/>
+      </w:pPr>
+      <w:r>
+        <w:rPr>
+          <w:noProof/>
+        </w:rPr>
+        <w:t xml:space="preserve">    </w:t>
+      </w:r>
+      <w:r>
+        <w:rPr>
+          <w:noProof/>
+          <w:color w:val="008013"/>
+        </w:rPr>
+        <w:t>% Calculate suitable layout</w:t>
+      </w:r>
+    </w:p>
+    <w:p>
+      <w:pPr>
+        <w:pStyle w:val="Code"/>
+      </w:pPr>
+      <w:r>
+        <w:rPr>
+          <w:noProof/>
+        </w:rPr>
+        <w:t xml:space="preserve">    rows = ceil(sqrt(num_imgs)); </w:t>
+      </w:r>
+      <w:r>
+        <w:rPr>
+          <w:noProof/>
+          <w:color w:val="008013"/>
+        </w:rPr>
+        <w:t>% Determine the number of rows</w:t>
+      </w:r>
+    </w:p>
+    <w:p>
+      <w:pPr>
+        <w:pStyle w:val="Code"/>
+      </w:pPr>
+      <w:r>
+        <w:rPr>
+          <w:noProof/>
+        </w:rPr>
+        <w:t xml:space="preserve">    cols = ceil(num_imgs / rows); </w:t>
+      </w:r>
+      <w:r>
+        <w:rPr>
+          <w:noProof/>
+          <w:color w:val="008013"/>
+        </w:rPr>
+        <w:t>% Determine the number of columns</w:t>
+      </w:r>
+    </w:p>
+    <w:p>
+      <w:pPr>
+        <w:pStyle w:val="Code"/>
+      </w:pPr>
+      <w:r>
+        <w:rPr>
+          <w:noProof/>
+        </w:rPr>
+        <w:t xml:space="preserve">    figure;</w:t>
+      </w:r>
+    </w:p>
+    <w:p>
+      <w:pPr>
+        <w:pStyle w:val="Code"/>
+      </w:pPr>
+      <w:r>
+        <w:rPr>
+          <w:noProof/>
+        </w:rPr>
+        <w:t xml:space="preserve">    </w:t>
+      </w:r>
+      <w:r>
+        <w:rPr>
+          <w:noProof/>
+          <w:color w:val="0E00FF"/>
+        </w:rPr>
+        <w:t xml:space="preserve">for </w:t>
+      </w:r>
+      <w:r>
+        <w:rPr>
+          <w:noProof/>
+        </w:rPr>
+        <w:t>i = 1:num_imgs</w:t>
+      </w:r>
+    </w:p>
+    <w:p>
+      <w:pPr>
+        <w:pStyle w:val="Code"/>
+      </w:pPr>
+      <w:r>
+        <w:rPr>
+          <w:noProof/>
+        </w:rPr>
+        <w:t xml:space="preserve">        subplot(rows, cols, i); </w:t>
+      </w:r>
+      <w:r>
+        <w:rPr>
+          <w:noProof/>
+          <w:color w:val="008013"/>
+        </w:rPr>
+        <w:t>% Create subplot</w:t>
+      </w:r>
+    </w:p>
+    <w:p>
+      <w:pPr>
+        <w:pStyle w:val="Code"/>
+      </w:pPr>
+      <w:r>
+        <w:rPr>
+          <w:noProof/>
+        </w:rPr>
+        <w:t xml:space="preserve">        imshow(imgs{i},</w:t>
+      </w:r>
+      <w:r>
+        <w:rPr>
+          <w:noProof/>
+          <w:color w:val="A709F5"/>
+        </w:rPr>
+        <w:t>'InitialMagnification'</w:t>
+      </w:r>
+      <w:r>
+        <w:rPr>
+          <w:noProof/>
+        </w:rPr>
+        <w:t>,</w:t>
+      </w:r>
+      <w:r>
+        <w:rPr>
+          <w:noProof/>
+          <w:color w:val="A709F5"/>
+        </w:rPr>
+        <w:t>'fit'</w:t>
+      </w:r>
+      <w:r>
+        <w:rPr>
+          <w:noProof/>
+        </w:rPr>
+        <w:t xml:space="preserve">); </w:t>
+      </w:r>
+      <w:r>
+        <w:rPr>
+          <w:noProof/>
+          <w:color w:val="008013"/>
+        </w:rPr>
+        <w:t>% Display image</w:t>
+      </w:r>
+    </w:p>
+    <w:p>
+      <w:pPr>
+        <w:pStyle w:val="Code"/>
+      </w:pPr>
+      <w:r>
+        <w:rPr>
+          <w:noProof/>
+        </w:rPr>
+        <w:t xml:space="preserve">        title([</w:t>
+      </w:r>
+      <w:r>
+        <w:rPr>
+          <w:noProof/>
+          <w:color w:val="A709F5"/>
+        </w:rPr>
+        <w:t>'Image '</w:t>
+      </w:r>
+      <w:r>
+        <w:rPr>
+          <w:noProof/>
+        </w:rPr>
+        <w:t xml:space="preserve">, num2str(i)]); </w:t>
+      </w:r>
+      <w:r>
+        <w:rPr>
+          <w:noProof/>
+          <w:color w:val="008013"/>
+        </w:rPr>
+        <w:t>% Add title</w:t>
+      </w:r>
+    </w:p>
+    <w:p>
+      <w:pPr>
+        <w:pStyle w:val="Code"/>
+      </w:pPr>
+      <w:r>
+        <w:rPr>
+          <w:noProof/>
+        </w:rPr>
+        <w:t xml:space="preserve">    </w:t>
+      </w:r>
+      <w:r>
+        <w:rPr>
+          <w:noProof/>
+          <w:color w:val="0E00FF"/>
+        </w:rPr>
+        <w:t>end</w:t>
+      </w:r>
+    </w:p>
+    <w:p>
+      <w:pPr>
+        <w:pStyle w:val="Code"/>
         <w:rPr>
           <w:rFonts w:hint="eastAsia"/>
         </w:rPr>
       </w:pPr>
+      <w:r>
+        <w:rPr>
+          <w:noProof/>
+          <w:color w:val="0E00FF"/>
+        </w:rPr>
+        <w:t>end</w:t>
+      </w:r>
     </w:p>
     <w:sectPr>
       <w:pgSz w:w="11906" w:h="16838"/>
@@ -5027,6 +9716,43 @@
       </w:tblBorders>
     </w:tblPr>
   </w:style>
+  <w:style w:type="paragraph" w:customStyle="1" w:styleId="Code">
+    <w:name w:val="Code"/>
+    <w:qFormat/>
+    <w:rsid w:val="00E35817"/>
+    <w:pPr>
+      <w:pBdr>
+        <w:top w:val="single" w:sz="2" w:space="4" w:color="D9D9D9" w:themeColor="background1" w:themeShade="D9"/>
+        <w:left w:val="single" w:sz="2" w:space="4" w:color="D9D9D9" w:themeColor="background1" w:themeShade="D9"/>
+        <w:bottom w:val="single" w:sz="2" w:space="4" w:color="D9D9D9" w:themeColor="background1" w:themeShade="D9"/>
+        <w:right w:val="single" w:sz="2" w:space="4" w:color="D9D9D9" w:themeColor="background1" w:themeShade="D9"/>
+      </w:pBdr>
+      <w:shd w:val="clear" w:color="auto" w:fill="F2F2F2" w:themeFill="background1" w:themeFillShade="F2"/>
+      <w:spacing w:before="140" w:after="140" w:line="280" w:lineRule="exact"/>
+      <w:ind w:left="57" w:firstLine="113"/>
+      <w:contextualSpacing/>
+    </w:pPr>
+    <w:rPr>
+      <w:rFonts w:ascii="Consolas" w:eastAsia="Yu Gothic Medium" w:hAnsi="Consolas" w:cstheme="majorBidi"/>
+      <w:sz w:val="21"/>
+      <w:szCs w:val="20"/>
+      <w14:ligatures w14:val="none"/>
+    </w:rPr>
+  </w:style>
+  <w:style w:type="paragraph" w:customStyle="1" w:styleId="Text">
+    <w:name w:val="Text"/>
+    <w:qFormat/>
+    <w:rsid w:val="00E35817"/>
+    <w:pPr>
+      <w:spacing w:before="210" w:after="210" w:line="278" w:lineRule="auto"/>
+    </w:pPr>
+    <w:rPr>
+      <w:rFonts w:ascii="Helvetica" w:eastAsia="Yu Gothic Medium" w:hAnsi="Helvetica" w:cstheme="majorBidi"/>
+      <w:sz w:val="21"/>
+      <w:szCs w:val="20"/>
+      <w14:ligatures w14:val="none"/>
+    </w:rPr>
+  </w:style>
 </w:styles>
 </file>
 

</xml_diff>